<commit_message>
Added mockup survival v2
</commit_message>
<xml_diff>
--- a/Docs/SURVIVAL DOCUMENTATION v2.docx
+++ b/Docs/SURVIVAL DOCUMENTATION v2.docx
@@ -54,7 +54,211 @@
           <w:lang w:val="en-GB"/>
         </w:rPr>
       </w:pPr>
-      <w:hyperlink r:id="rId7" w:history="1">
+      <w:r>
+        <w:rPr>
+          <w:rFonts w:ascii="Arial" w:hAnsi="Arial" w:cs="Arial"/>
+          <w:noProof/>
+          <w:lang w:eastAsia="es-ES"/>
+        </w:rPr>
+        <w:drawing>
+          <wp:inline distT="0" distB="0" distL="0" distR="0">
+            <wp:extent cx="5400040" cy="2867421"/>
+            <wp:effectExtent l="19050" t="0" r="0" b="0"/>
+            <wp:docPr id="1" name="Imagen 1"/>
+            <wp:cNvGraphicFramePr>
+              <a:graphicFrameLocks xmlns:a="http://schemas.openxmlformats.org/drawingml/2006/main" noChangeAspect="1"/>
+            </wp:cNvGraphicFramePr>
+            <a:graphic xmlns:a="http://schemas.openxmlformats.org/drawingml/2006/main">
+              <a:graphicData uri="http://schemas.openxmlformats.org/drawingml/2006/picture">
+                <pic:pic xmlns:pic="http://schemas.openxmlformats.org/drawingml/2006/picture">
+                  <pic:nvPicPr>
+                    <pic:cNvPr id="0" name="Picture 1"/>
+                    <pic:cNvPicPr>
+                      <a:picLocks noChangeAspect="1" noChangeArrowheads="1"/>
+                    </pic:cNvPicPr>
+                  </pic:nvPicPr>
+                  <pic:blipFill>
+                    <a:blip r:embed="rId7" cstate="print"/>
+                    <a:srcRect/>
+                    <a:stretch>
+                      <a:fillRect/>
+                    </a:stretch>
+                  </pic:blipFill>
+                  <pic:spPr bwMode="auto">
+                    <a:xfrm>
+                      <a:off x="0" y="0"/>
+                      <a:ext cx="5400040" cy="2867421"/>
+                    </a:xfrm>
+                    <a:prstGeom prst="rect">
+                      <a:avLst/>
+                    </a:prstGeom>
+                    <a:noFill/>
+                    <a:ln w="9525">
+                      <a:noFill/>
+                      <a:miter lim="800000"/>
+                      <a:headEnd/>
+                      <a:tailEnd/>
+                    </a:ln>
+                  </pic:spPr>
+                </pic:pic>
+              </a:graphicData>
+            </a:graphic>
+          </wp:inline>
+        </w:drawing>
+      </w:r>
+    </w:p>
+    <w:p>
+      <w:pPr>
+        <w:rPr>
+          <w:rFonts w:ascii="Arial" w:eastAsia="Times New Roman" w:hAnsi="Arial" w:cs="Arial"/>
+          <w:b/>
+          <w:bCs/>
+          <w:lang w:val="en-GB" w:eastAsia="es-ES"/>
+        </w:rPr>
+      </w:pPr>
+      <w:r>
+        <w:rPr>
+          <w:rFonts w:ascii="Arial" w:eastAsia="Times New Roman" w:hAnsi="Arial" w:cs="Arial"/>
+          <w:b/>
+          <w:bCs/>
+          <w:lang w:val="en-GB" w:eastAsia="es-ES"/>
+        </w:rPr>
+        <w:t>Basic Needs</w:t>
+      </w:r>
+    </w:p>
+    <w:p>
+      <w:pPr>
+        <w:rPr>
+          <w:rFonts w:ascii="Arial" w:eastAsia="Times New Roman" w:hAnsi="Arial" w:cs="Arial"/>
+          <w:b/>
+          <w:bCs/>
+          <w:lang w:val="en-GB" w:eastAsia="es-ES"/>
+        </w:rPr>
+      </w:pPr>
+      <w:proofErr w:type="spellStart"/>
+      <w:r>
+        <w:rPr>
+          <w:rFonts w:ascii="Arial" w:eastAsia="Times New Roman" w:hAnsi="Arial" w:cs="Arial"/>
+          <w:b/>
+          <w:bCs/>
+          <w:lang w:val="en-GB" w:eastAsia="es-ES"/>
+        </w:rPr>
+        <w:t>Suporting</w:t>
+      </w:r>
+      <w:proofErr w:type="spellEnd"/>
+      <w:r>
+        <w:rPr>
+          <w:rFonts w:ascii="Arial" w:eastAsia="Times New Roman" w:hAnsi="Arial" w:cs="Arial"/>
+          <w:b/>
+          <w:bCs/>
+          <w:lang w:val="en-GB" w:eastAsia="es-ES"/>
+        </w:rPr>
+        <w:t xml:space="preserve"> Needs</w:t>
+      </w:r>
+    </w:p>
+    <w:p>
+      <w:pPr>
+        <w:rPr>
+          <w:rFonts w:ascii="Arial" w:eastAsia="Times New Roman" w:hAnsi="Arial" w:cs="Arial"/>
+          <w:b/>
+          <w:bCs/>
+          <w:lang w:val="en-GB" w:eastAsia="es-ES"/>
+        </w:rPr>
+      </w:pPr>
+      <w:proofErr w:type="spellStart"/>
+      <w:r>
+        <w:rPr>
+          <w:rFonts w:ascii="Arial" w:eastAsia="Times New Roman" w:hAnsi="Arial" w:cs="Arial"/>
+          <w:b/>
+          <w:bCs/>
+          <w:lang w:val="en-GB" w:eastAsia="es-ES"/>
+        </w:rPr>
+        <w:t>Surrondings</w:t>
+      </w:r>
+      <w:proofErr w:type="spellEnd"/>
+      <w:r>
+        <w:rPr>
+          <w:rFonts w:ascii="Arial" w:eastAsia="Times New Roman" w:hAnsi="Arial" w:cs="Arial"/>
+          <w:b/>
+          <w:bCs/>
+          <w:lang w:val="en-GB" w:eastAsia="es-ES"/>
+        </w:rPr>
+        <w:t xml:space="preserve"> state</w:t>
+      </w:r>
+    </w:p>
+    <w:p>
+      <w:pPr>
+        <w:rPr>
+          <w:rFonts w:ascii="Arial" w:eastAsia="Times New Roman" w:hAnsi="Arial" w:cs="Arial"/>
+          <w:b/>
+          <w:bCs/>
+          <w:lang w:val="en-GB" w:eastAsia="es-ES"/>
+        </w:rPr>
+      </w:pPr>
+      <w:r>
+        <w:rPr>
+          <w:rFonts w:ascii="Arial" w:eastAsia="Times New Roman" w:hAnsi="Arial" w:cs="Arial"/>
+          <w:b/>
+          <w:bCs/>
+          <w:lang w:val="en-GB" w:eastAsia="es-ES"/>
+        </w:rPr>
+        <w:t>Disaster Specific information</w:t>
+      </w:r>
+    </w:p>
+    <w:p>
+      <w:pPr>
+        <w:rPr>
+          <w:rFonts w:ascii="Arial" w:eastAsia="Times New Roman" w:hAnsi="Arial" w:cs="Arial"/>
+          <w:b/>
+          <w:bCs/>
+          <w:lang w:val="en-GB" w:eastAsia="es-ES"/>
+        </w:rPr>
+      </w:pPr>
+      <w:r>
+        <w:rPr>
+          <w:rFonts w:ascii="Arial" w:eastAsia="Times New Roman" w:hAnsi="Arial" w:cs="Arial"/>
+          <w:b/>
+          <w:bCs/>
+          <w:lang w:val="en-GB" w:eastAsia="es-ES"/>
+        </w:rPr>
+        <w:t>Extra information</w:t>
+      </w:r>
+      <w:r>
+        <w:rPr>
+          <w:rFonts w:ascii="Arial" w:eastAsia="Times New Roman" w:hAnsi="Arial" w:cs="Arial"/>
+          <w:b/>
+          <w:bCs/>
+          <w:lang w:val="en-GB" w:eastAsia="es-ES"/>
+        </w:rPr>
+        <w:br w:type="page"/>
+      </w:r>
+    </w:p>
+    <w:p>
+      <w:pPr>
+        <w:shd w:val="clear" w:color="auto" w:fill="FFFFFF"/>
+        <w:spacing w:before="100" w:beforeAutospacing="1" w:after="100" w:afterAutospacing="1"/>
+        <w:jc w:val="both"/>
+        <w:outlineLvl w:val="2"/>
+        <w:rPr>
+          <w:rFonts w:ascii="Arial" w:eastAsia="Times New Roman" w:hAnsi="Arial" w:cs="Arial"/>
+          <w:b/>
+          <w:bCs/>
+          <w:lang w:val="en-GB" w:eastAsia="es-ES"/>
+        </w:rPr>
+      </w:pPr>
+      <w:r>
+        <w:rPr>
+          <w:rFonts w:ascii="Arial" w:eastAsia="Times New Roman" w:hAnsi="Arial" w:cs="Arial"/>
+          <w:b/>
+          <w:bCs/>
+          <w:lang w:val="en-GB" w:eastAsia="es-ES"/>
+        </w:rPr>
+        <w:lastRenderedPageBreak/>
+        <w:t>Disaster Preparedness Plan</w:t>
+      </w:r>
+    </w:p>
+    <w:p>
+      <w:hyperlink r:id="rId8" w:history="1">
         <w:r>
           <w:rPr>
             <w:rStyle w:val="Hipervnculo"/>
@@ -67,29 +271,6 @@
     </w:p>
     <w:p>
       <w:pPr>
-        <w:shd w:val="clear" w:color="auto" w:fill="FFFFFF"/>
-        <w:spacing w:before="100" w:beforeAutospacing="1" w:after="100" w:afterAutospacing="1"/>
-        <w:jc w:val="both"/>
-        <w:outlineLvl w:val="2"/>
-        <w:rPr>
-          <w:rFonts w:ascii="Arial" w:eastAsia="Times New Roman" w:hAnsi="Arial" w:cs="Arial"/>
-          <w:b/>
-          <w:bCs/>
-          <w:lang w:val="en-GB" w:eastAsia="es-ES"/>
-        </w:rPr>
-      </w:pPr>
-      <w:r>
-        <w:rPr>
-          <w:rFonts w:ascii="Arial" w:eastAsia="Times New Roman" w:hAnsi="Arial" w:cs="Arial"/>
-          <w:b/>
-          <w:bCs/>
-          <w:lang w:val="en-GB" w:eastAsia="es-ES"/>
-        </w:rPr>
-        <w:t>Disaster Preparedness Plan</w:t>
-      </w:r>
-    </w:p>
-    <w:p>
-      <w:pPr>
         <w:jc w:val="both"/>
         <w:rPr>
           <w:rFonts w:ascii="Arial" w:hAnsi="Arial" w:cs="Arial"/>
@@ -184,7 +365,7 @@
         </w:rPr>
         <w:t> </w:t>
       </w:r>
-      <w:hyperlink r:id="rId8" w:history="1">
+      <w:hyperlink r:id="rId9" w:history="1">
         <w:r>
           <w:rPr>
             <w:rStyle w:val="Hipervnculo"/>
@@ -238,7 +419,7 @@
         </w:rPr>
         <w:t> </w:t>
       </w:r>
-      <w:hyperlink r:id="rId9" w:history="1">
+      <w:hyperlink r:id="rId10" w:history="1">
         <w:r>
           <w:rPr>
             <w:rStyle w:val="Hipervnculo"/>
@@ -506,14 +687,14 @@
         <w:rPr>
           <w:rFonts w:ascii="Arial" w:eastAsia="Times New Roman" w:hAnsi="Arial" w:cs="Arial"/>
           <w:b/>
-          <w:lang w:eastAsia="es-ES"/>
-        </w:rPr>
-      </w:pPr>
-      <w:r>
-        <w:rPr>
-          <w:rFonts w:ascii="Arial" w:eastAsia="Times New Roman" w:hAnsi="Arial" w:cs="Arial"/>
-          <w:b/>
-          <w:lang w:eastAsia="es-ES"/>
+          <w:lang w:val="en-GB" w:eastAsia="es-ES"/>
+        </w:rPr>
+      </w:pPr>
+      <w:r>
+        <w:rPr>
+          <w:rFonts w:ascii="Arial" w:eastAsia="Times New Roman" w:hAnsi="Arial" w:cs="Arial"/>
+          <w:b/>
+          <w:lang w:val="en-GB" w:eastAsia="es-ES"/>
         </w:rPr>
         <w:t>Tornado</w:t>
       </w:r>
@@ -521,7 +702,7 @@
         <w:rPr>
           <w:rFonts w:ascii="Arial" w:eastAsia="Times New Roman" w:hAnsi="Arial" w:cs="Arial"/>
           <w:b/>
-          <w:lang w:eastAsia="es-ES"/>
+          <w:lang w:val="en-GB" w:eastAsia="es-ES"/>
         </w:rPr>
         <w:t>:</w:t>
       </w:r>
@@ -589,16 +770,7 @@
           <w:color w:val="222222"/>
           <w:lang w:val="en-GB" w:eastAsia="es-ES"/>
         </w:rPr>
-        <w:t xml:space="preserve">. Tornadoes are usually accompanied by other strong storms, like thunderstorms or hurricanes, but not always. Watch the sky—the sky will get dark suddenly, and you may hear a loud rushing sound, almost a roar. The wind may pick up for a while, but suddenly die down. Watch for clouds beginning to rotate in a circular pattern. Tornadoes may strike quickly—the trademark funnel cloud is a good sign, but </w:t>
-      </w:r>
-      <w:r>
-        <w:rPr>
-          <w:rFonts w:ascii="Arial" w:eastAsia="Times New Roman" w:hAnsi="Arial" w:cs="Arial"/>
-          <w:color w:val="222222"/>
-          <w:lang w:val="en-GB" w:eastAsia="es-ES"/>
-        </w:rPr>
-        <w:lastRenderedPageBreak/>
-        <w:t xml:space="preserve">the cloud doesn't take on that tone until the cloud descends or debris is picked up. </w:t>
+        <w:t xml:space="preserve">. Tornadoes are usually accompanied by other strong storms, like thunderstorms or hurricanes, but not always. Watch the sky—the sky will get dark suddenly, and you may hear a loud rushing sound, almost a roar. The wind may pick up for a while, but suddenly die down. Watch for clouds beginning to rotate in a circular pattern. Tornadoes may strike quickly—the trademark funnel cloud is a good sign, but the cloud doesn't take on that tone until the cloud descends or debris is picked up. </w:t>
       </w:r>
       <w:proofErr w:type="spellStart"/>
       <w:r>
@@ -730,6 +902,7 @@
           <w:color w:val="222222"/>
           <w:lang w:val="en-GB"/>
         </w:rPr>
+        <w:lastRenderedPageBreak/>
         <w:t>Listen to emergency radio</w:t>
       </w:r>
       <w:r>
@@ -1211,7 +1384,7 @@
           <w:lang w:val="en-GB" w:eastAsia="es-ES"/>
         </w:rPr>
       </w:pPr>
-      <w:hyperlink r:id="rId10" w:tgtFrame="_blank" w:history="1">
+      <w:hyperlink r:id="rId11" w:tgtFrame="_blank" w:history="1">
         <w:r>
           <w:rPr>
             <w:rStyle w:val="apple-converted-space"/>
@@ -1266,7 +1439,7 @@
           <w:lang w:val="en-GB" w:eastAsia="es-ES"/>
         </w:rPr>
       </w:pPr>
-      <w:hyperlink r:id="rId11" w:history="1">
+      <w:hyperlink r:id="rId12" w:history="1">
         <w:r>
           <w:rPr>
             <w:rStyle w:val="Hipervnculo"/>
@@ -1301,6 +1474,7 @@
           <w:color w:val="222222"/>
           <w:lang w:val="en-GB" w:eastAsia="es-ES"/>
         </w:rPr>
+        <w:lastRenderedPageBreak/>
         <w:t xml:space="preserve">Give your home an earthquake </w:t>
       </w:r>
       <w:proofErr w:type="spellStart"/>
@@ -1739,14 +1913,14 @@
         <w:rPr>
           <w:rFonts w:ascii="Arial" w:eastAsia="Times New Roman" w:hAnsi="Arial" w:cs="Arial"/>
           <w:b/>
-          <w:lang w:eastAsia="es-ES"/>
-        </w:rPr>
-      </w:pPr>
-      <w:r>
-        <w:rPr>
-          <w:rFonts w:ascii="Arial" w:eastAsia="Times New Roman" w:hAnsi="Arial" w:cs="Arial"/>
-          <w:b/>
-          <w:lang w:eastAsia="es-ES"/>
+          <w:lang w:val="en-GB" w:eastAsia="es-ES"/>
+        </w:rPr>
+      </w:pPr>
+      <w:r>
+        <w:rPr>
+          <w:rFonts w:ascii="Arial" w:eastAsia="Times New Roman" w:hAnsi="Arial" w:cs="Arial"/>
+          <w:b/>
+          <w:lang w:val="en-GB" w:eastAsia="es-ES"/>
         </w:rPr>
         <w:t>Tornado:</w:t>
       </w:r>
@@ -2552,18 +2726,6 @@
     </w:p>
     <w:p>
       <w:pPr>
-        <w:shd w:val="clear" w:color="auto" w:fill="FFFFFF"/>
-        <w:spacing w:after="50"/>
-        <w:jc w:val="both"/>
-        <w:rPr>
-          <w:rFonts w:ascii="Arial" w:eastAsia="Times New Roman" w:hAnsi="Arial" w:cs="Arial"/>
-          <w:color w:val="222222"/>
-          <w:lang w:val="en-GB" w:eastAsia="es-ES"/>
-        </w:rPr>
-      </w:pPr>
-    </w:p>
-    <w:p>
-      <w:pPr>
         <w:rPr>
           <w:rFonts w:ascii="Arial" w:hAnsi="Arial" w:cs="Arial"/>
           <w:b/>
@@ -2706,7 +2868,7 @@
           <w:rFonts w:ascii="Arial" w:eastAsia="Times New Roman" w:hAnsi="Arial" w:cs="Arial"/>
           <w:lang w:val="en-GB" w:eastAsia="es-ES"/>
         </w:rPr>
-        <w:t xml:space="preserve">. Six inches of water will reach the bottom of most cars, </w:t>
+        <w:t xml:space="preserve">. Six inches of water will reach the bottom of most cars, causing control issues. If that water gets into the engine, your car will stall. Six </w:t>
       </w:r>
       <w:r>
         <w:rPr>
@@ -2714,7 +2876,7 @@
           <w:lang w:val="en-GB" w:eastAsia="es-ES"/>
         </w:rPr>
         <w:lastRenderedPageBreak/>
-        <w:t>causing control issues. If that water gets into the engine, your car will stall. Six inches is all it takes. A foot is enough to float a car or truck. Two feet will carry almost any vehicle off, including SUVs. Don't be deceived by what looks like a little water either—the road underneath may have washed away, making it deeper than it appears, especially at night. Don't risk your vehicle or your life. Pull over, drive around, or get out and get to higher ground.</w:t>
+        <w:t>inches is all it takes. A foot is enough to float a car or truck. Two feet will carry almost any vehicle off, including SUVs. Don't be deceived by what looks like a little water either—the road underneath may have washed away, making it deeper than it appears, especially at night. Don't risk your vehicle or your life. Pull over, drive around, or get out and get to higher ground.</w:t>
       </w:r>
     </w:p>
     <w:p>
@@ -2793,7 +2955,7 @@
         </w:rPr>
         <w:t> </w:t>
       </w:r>
-      <w:hyperlink r:id="rId12" w:tgtFrame="_blank" w:history="1">
+      <w:hyperlink r:id="rId13" w:tgtFrame="_blank" w:history="1">
         <w:r>
           <w:rPr>
             <w:rStyle w:val="Hipervnculo"/>
@@ -2854,9 +3016,577 @@
     <w:p>
       <w:pPr>
         <w:rPr>
-          <w:lang w:val="en-GB" w:eastAsia="es-ES"/>
-        </w:rPr>
-      </w:pPr>
+          <w:b/>
+          <w:lang w:val="en-GB" w:eastAsia="es-ES"/>
+        </w:rPr>
+      </w:pPr>
+      <w:r>
+        <w:rPr>
+          <w:b/>
+          <w:lang w:val="en-GB" w:eastAsia="es-ES"/>
+        </w:rPr>
+        <w:t>Fire:</w:t>
+      </w:r>
+    </w:p>
+    <w:p>
+      <w:pPr>
+        <w:shd w:val="clear" w:color="auto" w:fill="FFFFFF"/>
+        <w:spacing w:before="100" w:beforeAutospacing="1" w:after="100" w:afterAutospacing="1" w:line="240" w:lineRule="auto"/>
+        <w:outlineLvl w:val="3"/>
+        <w:rPr>
+          <w:rFonts w:ascii="Arial" w:eastAsia="Times New Roman" w:hAnsi="Arial" w:cs="Arial"/>
+          <w:bCs/>
+          <w:i/>
+          <w:color w:val="000000"/>
+          <w:sz w:val="24"/>
+          <w:szCs w:val="24"/>
+          <w:lang w:eastAsia="es-ES"/>
+        </w:rPr>
+      </w:pPr>
+      <w:proofErr w:type="spellStart"/>
+      <w:r>
+        <w:rPr>
+          <w:rFonts w:ascii="Arial" w:eastAsia="Times New Roman" w:hAnsi="Arial" w:cs="Arial"/>
+          <w:bCs/>
+          <w:i/>
+          <w:color w:val="000000"/>
+          <w:sz w:val="24"/>
+          <w:szCs w:val="24"/>
+          <w:lang w:eastAsia="es-ES"/>
+        </w:rPr>
+        <w:t>Get</w:t>
+      </w:r>
+      <w:proofErr w:type="spellEnd"/>
+      <w:r>
+        <w:rPr>
+          <w:rFonts w:ascii="Arial" w:eastAsia="Times New Roman" w:hAnsi="Arial" w:cs="Arial"/>
+          <w:bCs/>
+          <w:i/>
+          <w:color w:val="000000"/>
+          <w:sz w:val="24"/>
+          <w:szCs w:val="24"/>
+          <w:lang w:eastAsia="es-ES"/>
+        </w:rPr>
+        <w:t xml:space="preserve"> </w:t>
+      </w:r>
+      <w:proofErr w:type="spellStart"/>
+      <w:r>
+        <w:rPr>
+          <w:rFonts w:ascii="Arial" w:eastAsia="Times New Roman" w:hAnsi="Arial" w:cs="Arial"/>
+          <w:bCs/>
+          <w:i/>
+          <w:color w:val="000000"/>
+          <w:sz w:val="24"/>
+          <w:szCs w:val="24"/>
+          <w:lang w:eastAsia="es-ES"/>
+        </w:rPr>
+        <w:t>Low</w:t>
+      </w:r>
+      <w:proofErr w:type="spellEnd"/>
+      <w:r>
+        <w:rPr>
+          <w:rFonts w:ascii="Arial" w:eastAsia="Times New Roman" w:hAnsi="Arial" w:cs="Arial"/>
+          <w:bCs/>
+          <w:i/>
+          <w:color w:val="000000"/>
+          <w:sz w:val="24"/>
+          <w:szCs w:val="24"/>
+          <w:lang w:eastAsia="es-ES"/>
+        </w:rPr>
+        <w:t xml:space="preserve">, </w:t>
+      </w:r>
+      <w:proofErr w:type="spellStart"/>
+      <w:r>
+        <w:rPr>
+          <w:rFonts w:ascii="Arial" w:eastAsia="Times New Roman" w:hAnsi="Arial" w:cs="Arial"/>
+          <w:bCs/>
+          <w:i/>
+          <w:color w:val="000000"/>
+          <w:sz w:val="24"/>
+          <w:szCs w:val="24"/>
+          <w:lang w:eastAsia="es-ES"/>
+        </w:rPr>
+        <w:t>Get</w:t>
+      </w:r>
+      <w:proofErr w:type="spellEnd"/>
+      <w:r>
+        <w:rPr>
+          <w:rFonts w:ascii="Arial" w:eastAsia="Times New Roman" w:hAnsi="Arial" w:cs="Arial"/>
+          <w:bCs/>
+          <w:i/>
+          <w:color w:val="000000"/>
+          <w:sz w:val="24"/>
+          <w:szCs w:val="24"/>
+          <w:lang w:eastAsia="es-ES"/>
+        </w:rPr>
+        <w:t xml:space="preserve"> </w:t>
+      </w:r>
+      <w:proofErr w:type="spellStart"/>
+      <w:r>
+        <w:rPr>
+          <w:rFonts w:ascii="Arial" w:eastAsia="Times New Roman" w:hAnsi="Arial" w:cs="Arial"/>
+          <w:bCs/>
+          <w:i/>
+          <w:color w:val="000000"/>
+          <w:sz w:val="24"/>
+          <w:szCs w:val="24"/>
+          <w:lang w:eastAsia="es-ES"/>
+        </w:rPr>
+        <w:t>Out</w:t>
+      </w:r>
+      <w:proofErr w:type="spellEnd"/>
+    </w:p>
+    <w:p>
+      <w:pPr>
+        <w:numPr>
+          <w:ilvl w:val="0"/>
+          <w:numId w:val="40"/>
+        </w:numPr>
+        <w:shd w:val="clear" w:color="auto" w:fill="FFFFFF"/>
+        <w:spacing w:after="50"/>
+        <w:jc w:val="both"/>
+        <w:rPr>
+          <w:rFonts w:ascii="Arial" w:eastAsia="Times New Roman" w:hAnsi="Arial" w:cs="Arial"/>
+          <w:color w:val="222222"/>
+          <w:lang w:val="en-GB" w:eastAsia="es-ES"/>
+        </w:rPr>
+      </w:pPr>
+      <w:r>
+        <w:rPr>
+          <w:rFonts w:ascii="Arial" w:eastAsia="Times New Roman" w:hAnsi="Arial" w:cs="Arial"/>
+          <w:b/>
+          <w:bCs/>
+          <w:color w:val="222222"/>
+          <w:lang w:val="en-GB" w:eastAsia="es-ES"/>
+        </w:rPr>
+        <w:t>Get to the nearest exit immediately</w:t>
+      </w:r>
+      <w:r>
+        <w:rPr>
+          <w:rFonts w:ascii="Arial" w:eastAsia="Times New Roman" w:hAnsi="Arial" w:cs="Arial"/>
+          <w:color w:val="222222"/>
+          <w:lang w:val="en-GB" w:eastAsia="es-ES"/>
+        </w:rPr>
+        <w:t>. If there's smoke in the air, get as low as possible where you may be able to breathe and feel your way out. If there's smoke blocking your door, open the window. Before opening any door, feel the doorknob and the door body. If it's warm or there's smoke coming in from the other side, don't open the door—there may be a raging fire on the other side. Use your second exit, even if it's a window. If you have to open a door, open it slowly and be ready to shut it if smoke comes in.</w:t>
+      </w:r>
+    </w:p>
+    <w:p>
+      <w:pPr>
+        <w:numPr>
+          <w:ilvl w:val="0"/>
+          <w:numId w:val="40"/>
+        </w:numPr>
+        <w:shd w:val="clear" w:color="auto" w:fill="FFFFFF"/>
+        <w:spacing w:after="50"/>
+        <w:jc w:val="both"/>
+        <w:rPr>
+          <w:rFonts w:ascii="Arial" w:eastAsia="Times New Roman" w:hAnsi="Arial" w:cs="Arial"/>
+          <w:color w:val="222222"/>
+          <w:lang w:val="en-GB" w:eastAsia="es-ES"/>
+        </w:rPr>
+      </w:pPr>
+      <w:r>
+        <w:rPr>
+          <w:rFonts w:ascii="Arial" w:eastAsia="Times New Roman" w:hAnsi="Arial" w:cs="Arial"/>
+          <w:b/>
+          <w:bCs/>
+          <w:color w:val="222222"/>
+          <w:lang w:val="en-GB" w:eastAsia="es-ES"/>
+        </w:rPr>
+        <w:t>Once you're out, contact emergency services</w:t>
+      </w:r>
+      <w:r>
+        <w:rPr>
+          <w:rFonts w:ascii="Arial" w:eastAsia="Times New Roman" w:hAnsi="Arial" w:cs="Arial"/>
+          <w:color w:val="222222"/>
+          <w:lang w:val="en-GB" w:eastAsia="es-ES"/>
+        </w:rPr>
+        <w:t>. Don't wait to contact them inside the house. Get out first. If you can't get to family members or pets on the safe way out, let them know when you call 911 and let them know where in the home they are.</w:t>
+      </w:r>
+    </w:p>
+    <w:p>
+      <w:pPr>
+        <w:numPr>
+          <w:ilvl w:val="0"/>
+          <w:numId w:val="40"/>
+        </w:numPr>
+        <w:shd w:val="clear" w:color="auto" w:fill="FFFFFF"/>
+        <w:spacing w:after="50"/>
+        <w:jc w:val="both"/>
+        <w:rPr>
+          <w:rFonts w:ascii="Arial" w:eastAsia="Times New Roman" w:hAnsi="Arial" w:cs="Arial"/>
+          <w:color w:val="222222"/>
+          <w:lang w:val="en-GB" w:eastAsia="es-ES"/>
+        </w:rPr>
+      </w:pPr>
+      <w:r>
+        <w:rPr>
+          <w:rStyle w:val="Textoennegrita"/>
+          <w:rFonts w:ascii="Arial" w:hAnsi="Arial" w:cs="Arial"/>
+          <w:color w:val="222222"/>
+          <w:shd w:val="clear" w:color="auto" w:fill="FFFFFF"/>
+          <w:lang w:val="en-GB"/>
+        </w:rPr>
+        <w:t>Do not go back into a burning building</w:t>
+      </w:r>
+    </w:p>
+    <w:p>
+      <w:pPr>
+        <w:rPr>
+          <w:lang w:val="en-GB" w:eastAsia="es-ES"/>
+        </w:rPr>
+      </w:pPr>
+    </w:p>
+    <w:p>
+      <w:pPr>
+        <w:shd w:val="clear" w:color="auto" w:fill="FFFFFF"/>
+        <w:tabs>
+          <w:tab w:val="left" w:pos="1531"/>
+        </w:tabs>
+        <w:spacing w:after="50"/>
+        <w:jc w:val="both"/>
+        <w:rPr>
+          <w:rFonts w:ascii="Arial" w:eastAsia="Times New Roman" w:hAnsi="Arial" w:cs="Arial"/>
+          <w:b/>
+          <w:color w:val="222222"/>
+          <w:u w:val="single"/>
+          <w:lang w:val="en-GB" w:eastAsia="es-ES"/>
+        </w:rPr>
+      </w:pPr>
+      <w:r>
+        <w:rPr>
+          <w:rFonts w:ascii="Arial" w:eastAsia="Times New Roman" w:hAnsi="Arial" w:cs="Arial"/>
+          <w:b/>
+          <w:color w:val="222222"/>
+          <w:lang w:val="en-GB" w:eastAsia="es-ES"/>
+        </w:rPr>
+        <w:t>Terrorism</w:t>
+      </w:r>
+      <w:r>
+        <w:rPr>
+          <w:rFonts w:ascii="Arial" w:eastAsia="Times New Roman" w:hAnsi="Arial" w:cs="Arial"/>
+          <w:b/>
+          <w:color w:val="222222"/>
+          <w:lang w:val="en-GB" w:eastAsia="es-ES"/>
+        </w:rPr>
+        <w:t>:</w:t>
+      </w:r>
+    </w:p>
+    <w:p>
+      <w:pPr>
+        <w:spacing w:after="0"/>
+        <w:ind w:right="480"/>
+        <w:jc w:val="both"/>
+        <w:rPr>
+          <w:rFonts w:ascii="Arial" w:eastAsia="Times New Roman" w:hAnsi="Arial" w:cs="Arial"/>
+          <w:color w:val="333333"/>
+          <w:lang w:eastAsia="es-ES"/>
+        </w:rPr>
+      </w:pPr>
+      <w:proofErr w:type="spellStart"/>
+      <w:r>
+        <w:rPr>
+          <w:rFonts w:ascii="Arial" w:eastAsia="Times New Roman" w:hAnsi="Arial" w:cs="Arial"/>
+          <w:b/>
+          <w:bCs/>
+          <w:color w:val="333333"/>
+          <w:lang w:eastAsia="es-ES"/>
+        </w:rPr>
+        <w:t>A</w:t>
+      </w:r>
+      <w:r>
+        <w:rPr>
+          <w:rFonts w:ascii="Arial" w:eastAsia="Times New Roman" w:hAnsi="Arial" w:cs="Arial"/>
+          <w:color w:val="333333"/>
+          <w:lang w:eastAsia="es-ES"/>
+        </w:rPr>
+        <w:t>lert</w:t>
+      </w:r>
+      <w:proofErr w:type="spellEnd"/>
+    </w:p>
+    <w:p>
+      <w:pPr>
+        <w:spacing w:after="0"/>
+        <w:ind w:right="480"/>
+        <w:jc w:val="both"/>
+        <w:rPr>
+          <w:rFonts w:ascii="Arial" w:eastAsia="Times New Roman" w:hAnsi="Arial" w:cs="Arial"/>
+          <w:color w:val="333333"/>
+          <w:lang w:eastAsia="es-ES"/>
+        </w:rPr>
+      </w:pPr>
+      <w:proofErr w:type="spellStart"/>
+      <w:r>
+        <w:rPr>
+          <w:rFonts w:ascii="Arial" w:eastAsia="Times New Roman" w:hAnsi="Arial" w:cs="Arial"/>
+          <w:b/>
+          <w:bCs/>
+          <w:color w:val="333333"/>
+          <w:lang w:eastAsia="es-ES"/>
+        </w:rPr>
+        <w:t>L</w:t>
+      </w:r>
+      <w:r>
+        <w:rPr>
+          <w:rFonts w:ascii="Arial" w:eastAsia="Times New Roman" w:hAnsi="Arial" w:cs="Arial"/>
+          <w:color w:val="333333"/>
+          <w:lang w:eastAsia="es-ES"/>
+        </w:rPr>
+        <w:t>ockdown</w:t>
+      </w:r>
+      <w:proofErr w:type="spellEnd"/>
+    </w:p>
+    <w:p>
+      <w:pPr>
+        <w:spacing w:after="240" w:line="240" w:lineRule="auto"/>
+        <w:rPr>
+          <w:rFonts w:ascii="Arial" w:eastAsia="Times New Roman" w:hAnsi="Arial" w:cs="Arial"/>
+          <w:color w:val="333333"/>
+          <w:lang w:val="en-GB" w:eastAsia="es-ES"/>
+        </w:rPr>
+      </w:pPr>
+      <w:r>
+        <w:rPr>
+          <w:rFonts w:ascii="Arial" w:eastAsia="Times New Roman" w:hAnsi="Arial" w:cs="Arial"/>
+          <w:color w:val="333333"/>
+          <w:lang w:val="en-GB" w:eastAsia="es-ES"/>
+        </w:rPr>
+        <w:t>Key things to be aware of at all times, but particularly in lockdown:</w:t>
+      </w:r>
+    </w:p>
+    <w:p>
+      <w:pPr>
+        <w:pStyle w:val="Prrafodelista"/>
+        <w:numPr>
+          <w:ilvl w:val="0"/>
+          <w:numId w:val="45"/>
+        </w:numPr>
+        <w:spacing w:after="240"/>
+        <w:rPr>
+          <w:rFonts w:ascii="Arial" w:eastAsia="Times New Roman" w:hAnsi="Arial" w:cs="Arial"/>
+          <w:color w:val="333333"/>
+          <w:lang w:val="en-GB" w:eastAsia="es-ES"/>
+        </w:rPr>
+      </w:pPr>
+      <w:r>
+        <w:rPr>
+          <w:rFonts w:ascii="Arial" w:eastAsia="Times New Roman" w:hAnsi="Arial" w:cs="Arial"/>
+          <w:b/>
+          <w:bCs/>
+          <w:color w:val="333333"/>
+          <w:lang w:val="en-GB" w:eastAsia="es-ES"/>
+        </w:rPr>
+        <w:lastRenderedPageBreak/>
+        <w:t>Know the source of danger</w:t>
+      </w:r>
+      <w:r>
+        <w:rPr>
+          <w:rFonts w:ascii="Arial" w:eastAsia="Times New Roman" w:hAnsi="Arial" w:cs="Arial"/>
+          <w:b/>
+          <w:bCs/>
+          <w:color w:val="333333"/>
+          <w:lang w:val="en-GB" w:eastAsia="es-ES"/>
+        </w:rPr>
+        <w:br/>
+      </w:r>
+      <w:r>
+        <w:rPr>
+          <w:rFonts w:ascii="Arial" w:eastAsia="Times New Roman" w:hAnsi="Arial" w:cs="Arial"/>
+          <w:color w:val="333333"/>
+          <w:lang w:val="en-GB" w:eastAsia="es-ES"/>
+        </w:rPr>
+        <w:t>Where is the threat? Know where the danger is coming from. Is this person shooting actively? Are they on the move? In which direction? </w:t>
+      </w:r>
+      <w:r>
+        <w:rPr>
+          <w:rFonts w:ascii="Arial" w:eastAsia="Times New Roman" w:hAnsi="Arial" w:cs="Arial"/>
+          <w:color w:val="333333"/>
+          <w:lang w:val="en-GB" w:eastAsia="es-ES"/>
+        </w:rPr>
+        <w:br/>
+      </w:r>
+      <w:r>
+        <w:rPr>
+          <w:rFonts w:ascii="Arial" w:eastAsia="Times New Roman" w:hAnsi="Arial" w:cs="Arial"/>
+          <w:color w:val="333333"/>
+          <w:lang w:val="en-GB" w:eastAsia="es-ES"/>
+        </w:rPr>
+        <w:br/>
+        <w:t>Maintain your wits and try to assess what actually caused the threat. </w:t>
+      </w:r>
+    </w:p>
+    <w:p>
+      <w:pPr>
+        <w:numPr>
+          <w:ilvl w:val="0"/>
+          <w:numId w:val="43"/>
+        </w:numPr>
+        <w:spacing w:after="0"/>
+        <w:ind w:right="480"/>
+        <w:rPr>
+          <w:rFonts w:ascii="Arial" w:eastAsia="Times New Roman" w:hAnsi="Arial" w:cs="Arial"/>
+          <w:color w:val="333333"/>
+          <w:lang w:val="en-GB" w:eastAsia="es-ES"/>
+        </w:rPr>
+      </w:pPr>
+      <w:r>
+        <w:rPr>
+          <w:rFonts w:ascii="Arial" w:eastAsia="Times New Roman" w:hAnsi="Arial" w:cs="Arial"/>
+          <w:b/>
+          <w:bCs/>
+          <w:color w:val="333333"/>
+          <w:lang w:val="en-GB" w:eastAsia="es-ES"/>
+        </w:rPr>
+        <w:t>Find the exits </w:t>
+      </w:r>
+      <w:r>
+        <w:rPr>
+          <w:rFonts w:ascii="Arial" w:eastAsia="Times New Roman" w:hAnsi="Arial" w:cs="Arial"/>
+          <w:b/>
+          <w:bCs/>
+          <w:color w:val="333333"/>
+          <w:lang w:val="en-GB" w:eastAsia="es-ES"/>
+        </w:rPr>
+        <w:br/>
+      </w:r>
+      <w:r>
+        <w:rPr>
+          <w:rFonts w:ascii="Arial" w:eastAsia="Times New Roman" w:hAnsi="Arial" w:cs="Arial"/>
+          <w:color w:val="333333"/>
+          <w:lang w:val="en-GB" w:eastAsia="es-ES"/>
+        </w:rPr>
+        <w:t xml:space="preserve">Attempt to get away from the immediate danger. Find the nearest avenue to an escape as possible. It may be a better idea to lockdown and stay where you are, but either way, you need to know where the danger is and what avenues you have to escape. Again, time is </w:t>
+      </w:r>
+      <w:proofErr w:type="gramStart"/>
+      <w:r>
+        <w:rPr>
+          <w:rFonts w:ascii="Arial" w:eastAsia="Times New Roman" w:hAnsi="Arial" w:cs="Arial"/>
+          <w:color w:val="333333"/>
+          <w:lang w:val="en-GB" w:eastAsia="es-ES"/>
+        </w:rPr>
+        <w:t>key</w:t>
+      </w:r>
+      <w:proofErr w:type="gramEnd"/>
+      <w:r>
+        <w:rPr>
+          <w:rFonts w:ascii="Arial" w:eastAsia="Times New Roman" w:hAnsi="Arial" w:cs="Arial"/>
+          <w:color w:val="333333"/>
+          <w:lang w:val="en-GB" w:eastAsia="es-ES"/>
+        </w:rPr>
+        <w:t>, a few seconds at most to find the exits.</w:t>
+      </w:r>
+    </w:p>
+    <w:p>
+      <w:pPr>
+        <w:spacing w:after="0"/>
+        <w:ind w:right="480"/>
+        <w:jc w:val="both"/>
+        <w:rPr>
+          <w:rFonts w:ascii="Arial" w:eastAsia="Times New Roman" w:hAnsi="Arial" w:cs="Arial"/>
+          <w:color w:val="333333"/>
+          <w:lang w:val="en-GB" w:eastAsia="es-ES"/>
+        </w:rPr>
+      </w:pPr>
+    </w:p>
+    <w:p>
+      <w:pPr>
+        <w:spacing w:after="0"/>
+        <w:ind w:right="480"/>
+        <w:jc w:val="both"/>
+        <w:rPr>
+          <w:rFonts w:ascii="Arial" w:eastAsia="Times New Roman" w:hAnsi="Arial" w:cs="Arial"/>
+          <w:color w:val="333333"/>
+          <w:lang w:val="en-GB" w:eastAsia="es-ES"/>
+        </w:rPr>
+      </w:pPr>
+      <w:r>
+        <w:rPr>
+          <w:rFonts w:ascii="Arial" w:eastAsia="Times New Roman" w:hAnsi="Arial" w:cs="Arial"/>
+          <w:b/>
+          <w:bCs/>
+          <w:color w:val="333333"/>
+          <w:lang w:val="en-GB" w:eastAsia="es-ES"/>
+        </w:rPr>
+        <w:t>I</w:t>
+      </w:r>
+      <w:r>
+        <w:rPr>
+          <w:rFonts w:ascii="Arial" w:eastAsia="Times New Roman" w:hAnsi="Arial" w:cs="Arial"/>
+          <w:color w:val="333333"/>
+          <w:lang w:val="en-GB" w:eastAsia="es-ES"/>
+        </w:rPr>
+        <w:t>nform</w:t>
+      </w:r>
+    </w:p>
+    <w:p>
+      <w:pPr>
+        <w:spacing w:after="0"/>
+        <w:ind w:right="480"/>
+        <w:jc w:val="both"/>
+        <w:rPr>
+          <w:rFonts w:ascii="Arial" w:eastAsia="Times New Roman" w:hAnsi="Arial" w:cs="Arial"/>
+          <w:color w:val="333333"/>
+          <w:lang w:val="en-GB" w:eastAsia="es-ES"/>
+        </w:rPr>
+      </w:pPr>
+      <w:r>
+        <w:rPr>
+          <w:rFonts w:ascii="Arial" w:eastAsia="Times New Roman" w:hAnsi="Arial" w:cs="Arial"/>
+          <w:b/>
+          <w:bCs/>
+          <w:color w:val="333333"/>
+          <w:lang w:val="en-GB" w:eastAsia="es-ES"/>
+        </w:rPr>
+        <w:t>C</w:t>
+      </w:r>
+      <w:r>
+        <w:rPr>
+          <w:rFonts w:ascii="Arial" w:eastAsia="Times New Roman" w:hAnsi="Arial" w:cs="Arial"/>
+          <w:color w:val="333333"/>
+          <w:lang w:val="en-GB" w:eastAsia="es-ES"/>
+        </w:rPr>
+        <w:t>ounter</w:t>
+      </w:r>
+      <w:r>
+        <w:rPr>
+          <w:rFonts w:ascii="Arial" w:eastAsia="Times New Roman" w:hAnsi="Arial" w:cs="Arial"/>
+          <w:color w:val="333333"/>
+          <w:lang w:val="en-GB" w:eastAsia="es-ES"/>
+        </w:rPr>
+        <w:t xml:space="preserve"> (only if no other option)</w:t>
+      </w:r>
+    </w:p>
+    <w:p>
+      <w:pPr>
+        <w:spacing w:after="0"/>
+        <w:ind w:right="480"/>
+        <w:jc w:val="both"/>
+        <w:rPr>
+          <w:rFonts w:ascii="Arial" w:eastAsia="Times New Roman" w:hAnsi="Arial" w:cs="Arial"/>
+          <w:color w:val="333333"/>
+          <w:lang w:eastAsia="es-ES"/>
+        </w:rPr>
+      </w:pPr>
+      <w:proofErr w:type="spellStart"/>
+      <w:r>
+        <w:rPr>
+          <w:rFonts w:ascii="Arial" w:eastAsia="Times New Roman" w:hAnsi="Arial" w:cs="Arial"/>
+          <w:b/>
+          <w:bCs/>
+          <w:color w:val="333333"/>
+          <w:lang w:eastAsia="es-ES"/>
+        </w:rPr>
+        <w:t>E</w:t>
+      </w:r>
+      <w:r>
+        <w:rPr>
+          <w:rFonts w:ascii="Arial" w:eastAsia="Times New Roman" w:hAnsi="Arial" w:cs="Arial"/>
+          <w:color w:val="333333"/>
+          <w:lang w:eastAsia="es-ES"/>
+        </w:rPr>
+        <w:t>vacuate</w:t>
+      </w:r>
+      <w:proofErr w:type="spellEnd"/>
     </w:p>
     <w:p>
       <w:pPr>
@@ -2979,14 +3709,14 @@
         <w:rPr>
           <w:rFonts w:ascii="Arial" w:eastAsia="Times New Roman" w:hAnsi="Arial" w:cs="Arial"/>
           <w:b/>
-          <w:lang w:eastAsia="es-ES"/>
-        </w:rPr>
-      </w:pPr>
-      <w:r>
-        <w:rPr>
-          <w:rFonts w:ascii="Arial" w:eastAsia="Times New Roman" w:hAnsi="Arial" w:cs="Arial"/>
-          <w:b/>
-          <w:lang w:eastAsia="es-ES"/>
+          <w:lang w:val="en-GB" w:eastAsia="es-ES"/>
+        </w:rPr>
+      </w:pPr>
+      <w:r>
+        <w:rPr>
+          <w:rFonts w:ascii="Arial" w:eastAsia="Times New Roman" w:hAnsi="Arial" w:cs="Arial"/>
+          <w:b/>
+          <w:lang w:val="en-GB" w:eastAsia="es-ES"/>
         </w:rPr>
         <w:t>Tornado:</w:t>
       </w:r>
@@ -4024,7 +4754,7 @@
       </w:r>
     </w:p>
     <w:sectPr>
-      <w:headerReference w:type="default" r:id="rId13"/>
+      <w:headerReference w:type="default" r:id="rId14"/>
       <w:pgSz w:w="11906" w:h="16838"/>
       <w:pgMar w:top="1417" w:right="1701" w:bottom="1417" w:left="1701" w:header="708" w:footer="708" w:gutter="0"/>
       <w:cols w:space="708"/>
@@ -4838,6 +5568,155 @@
     </w:lvl>
   </w:abstractNum>
   <w:abstractNum w:abstractNumId="5">
+    <w:nsid w:val="0EDF45BF"/>
+    <w:multiLevelType w:val="multilevel"/>
+    <w:tmpl w:val="D4A2C444"/>
+    <w:lvl w:ilvl="0">
+      <w:start w:val="1"/>
+      <w:numFmt w:val="bullet"/>
+      <w:lvlText w:val=""/>
+      <w:lvlJc w:val="left"/>
+      <w:pPr>
+        <w:tabs>
+          <w:tab w:val="num" w:pos="720"/>
+        </w:tabs>
+        <w:ind w:left="720" w:hanging="360"/>
+      </w:pPr>
+      <w:rPr>
+        <w:rFonts w:ascii="Symbol" w:hAnsi="Symbol" w:hint="default"/>
+        <w:sz w:val="20"/>
+      </w:rPr>
+    </w:lvl>
+    <w:lvl w:ilvl="1" w:tentative="1">
+      <w:start w:val="1"/>
+      <w:numFmt w:val="bullet"/>
+      <w:lvlText w:val="o"/>
+      <w:lvlJc w:val="left"/>
+      <w:pPr>
+        <w:tabs>
+          <w:tab w:val="num" w:pos="1440"/>
+        </w:tabs>
+        <w:ind w:left="1440" w:hanging="360"/>
+      </w:pPr>
+      <w:rPr>
+        <w:rFonts w:ascii="Courier New" w:hAnsi="Courier New" w:hint="default"/>
+        <w:sz w:val="20"/>
+      </w:rPr>
+    </w:lvl>
+    <w:lvl w:ilvl="2" w:tentative="1">
+      <w:start w:val="1"/>
+      <w:numFmt w:val="bullet"/>
+      <w:lvlText w:val=""/>
+      <w:lvlJc w:val="left"/>
+      <w:pPr>
+        <w:tabs>
+          <w:tab w:val="num" w:pos="2160"/>
+        </w:tabs>
+        <w:ind w:left="2160" w:hanging="360"/>
+      </w:pPr>
+      <w:rPr>
+        <w:rFonts w:ascii="Wingdings" w:hAnsi="Wingdings" w:hint="default"/>
+        <w:sz w:val="20"/>
+      </w:rPr>
+    </w:lvl>
+    <w:lvl w:ilvl="3" w:tentative="1">
+      <w:start w:val="1"/>
+      <w:numFmt w:val="bullet"/>
+      <w:lvlText w:val=""/>
+      <w:lvlJc w:val="left"/>
+      <w:pPr>
+        <w:tabs>
+          <w:tab w:val="num" w:pos="2880"/>
+        </w:tabs>
+        <w:ind w:left="2880" w:hanging="360"/>
+      </w:pPr>
+      <w:rPr>
+        <w:rFonts w:ascii="Wingdings" w:hAnsi="Wingdings" w:hint="default"/>
+        <w:sz w:val="20"/>
+      </w:rPr>
+    </w:lvl>
+    <w:lvl w:ilvl="4" w:tentative="1">
+      <w:start w:val="1"/>
+      <w:numFmt w:val="bullet"/>
+      <w:lvlText w:val=""/>
+      <w:lvlJc w:val="left"/>
+      <w:pPr>
+        <w:tabs>
+          <w:tab w:val="num" w:pos="3600"/>
+        </w:tabs>
+        <w:ind w:left="3600" w:hanging="360"/>
+      </w:pPr>
+      <w:rPr>
+        <w:rFonts w:ascii="Wingdings" w:hAnsi="Wingdings" w:hint="default"/>
+        <w:sz w:val="20"/>
+      </w:rPr>
+    </w:lvl>
+    <w:lvl w:ilvl="5" w:tentative="1">
+      <w:start w:val="1"/>
+      <w:numFmt w:val="bullet"/>
+      <w:lvlText w:val=""/>
+      <w:lvlJc w:val="left"/>
+      <w:pPr>
+        <w:tabs>
+          <w:tab w:val="num" w:pos="4320"/>
+        </w:tabs>
+        <w:ind w:left="4320" w:hanging="360"/>
+      </w:pPr>
+      <w:rPr>
+        <w:rFonts w:ascii="Wingdings" w:hAnsi="Wingdings" w:hint="default"/>
+        <w:sz w:val="20"/>
+      </w:rPr>
+    </w:lvl>
+    <w:lvl w:ilvl="6" w:tentative="1">
+      <w:start w:val="1"/>
+      <w:numFmt w:val="bullet"/>
+      <w:lvlText w:val=""/>
+      <w:lvlJc w:val="left"/>
+      <w:pPr>
+        <w:tabs>
+          <w:tab w:val="num" w:pos="5040"/>
+        </w:tabs>
+        <w:ind w:left="5040" w:hanging="360"/>
+      </w:pPr>
+      <w:rPr>
+        <w:rFonts w:ascii="Wingdings" w:hAnsi="Wingdings" w:hint="default"/>
+        <w:sz w:val="20"/>
+      </w:rPr>
+    </w:lvl>
+    <w:lvl w:ilvl="7" w:tentative="1">
+      <w:start w:val="1"/>
+      <w:numFmt w:val="bullet"/>
+      <w:lvlText w:val=""/>
+      <w:lvlJc w:val="left"/>
+      <w:pPr>
+        <w:tabs>
+          <w:tab w:val="num" w:pos="5760"/>
+        </w:tabs>
+        <w:ind w:left="5760" w:hanging="360"/>
+      </w:pPr>
+      <w:rPr>
+        <w:rFonts w:ascii="Wingdings" w:hAnsi="Wingdings" w:hint="default"/>
+        <w:sz w:val="20"/>
+      </w:rPr>
+    </w:lvl>
+    <w:lvl w:ilvl="8" w:tentative="1">
+      <w:start w:val="1"/>
+      <w:numFmt w:val="bullet"/>
+      <w:lvlText w:val=""/>
+      <w:lvlJc w:val="left"/>
+      <w:pPr>
+        <w:tabs>
+          <w:tab w:val="num" w:pos="6480"/>
+        </w:tabs>
+        <w:ind w:left="6480" w:hanging="360"/>
+      </w:pPr>
+      <w:rPr>
+        <w:rFonts w:ascii="Wingdings" w:hAnsi="Wingdings" w:hint="default"/>
+        <w:sz w:val="20"/>
+      </w:rPr>
+    </w:lvl>
+  </w:abstractNum>
+  <w:abstractNum w:abstractNumId="6">
     <w:nsid w:val="17596B29"/>
     <w:multiLevelType w:val="multilevel"/>
     <w:tmpl w:val="99E0C9E8"/>
@@ -4986,7 +5865,7 @@
       </w:rPr>
     </w:lvl>
   </w:abstractNum>
-  <w:abstractNum w:abstractNumId="6">
+  <w:abstractNum w:abstractNumId="7">
     <w:nsid w:val="1944033A"/>
     <w:multiLevelType w:val="hybridMultilevel"/>
     <w:tmpl w:val="0D049ABE"/>
@@ -5072,7 +5951,7 @@
       </w:pPr>
     </w:lvl>
   </w:abstractNum>
-  <w:abstractNum w:abstractNumId="7">
+  <w:abstractNum w:abstractNumId="8">
     <w:nsid w:val="1BC925E4"/>
     <w:multiLevelType w:val="hybridMultilevel"/>
     <w:tmpl w:val="89F6354A"/>
@@ -5158,7 +6037,7 @@
       </w:pPr>
     </w:lvl>
   </w:abstractNum>
-  <w:abstractNum w:abstractNumId="8">
+  <w:abstractNum w:abstractNumId="9">
     <w:nsid w:val="1DBD212C"/>
     <w:multiLevelType w:val="multilevel"/>
     <w:tmpl w:val="972600A4"/>
@@ -5307,7 +6186,156 @@
       </w:rPr>
     </w:lvl>
   </w:abstractNum>
-  <w:abstractNum w:abstractNumId="9">
+  <w:abstractNum w:abstractNumId="10">
+    <w:nsid w:val="23F119FA"/>
+    <w:multiLevelType w:val="multilevel"/>
+    <w:tmpl w:val="A518106C"/>
+    <w:lvl w:ilvl="0">
+      <w:start w:val="1"/>
+      <w:numFmt w:val="bullet"/>
+      <w:lvlText w:val=""/>
+      <w:lvlJc w:val="left"/>
+      <w:pPr>
+        <w:tabs>
+          <w:tab w:val="num" w:pos="720"/>
+        </w:tabs>
+        <w:ind w:left="720" w:hanging="360"/>
+      </w:pPr>
+      <w:rPr>
+        <w:rFonts w:ascii="Symbol" w:hAnsi="Symbol" w:hint="default"/>
+        <w:sz w:val="20"/>
+      </w:rPr>
+    </w:lvl>
+    <w:lvl w:ilvl="1" w:tentative="1">
+      <w:start w:val="1"/>
+      <w:numFmt w:val="bullet"/>
+      <w:lvlText w:val=""/>
+      <w:lvlJc w:val="left"/>
+      <w:pPr>
+        <w:tabs>
+          <w:tab w:val="num" w:pos="1440"/>
+        </w:tabs>
+        <w:ind w:left="1440" w:hanging="360"/>
+      </w:pPr>
+      <w:rPr>
+        <w:rFonts w:ascii="Symbol" w:hAnsi="Symbol" w:hint="default"/>
+        <w:sz w:val="20"/>
+      </w:rPr>
+    </w:lvl>
+    <w:lvl w:ilvl="2" w:tentative="1">
+      <w:start w:val="1"/>
+      <w:numFmt w:val="bullet"/>
+      <w:lvlText w:val=""/>
+      <w:lvlJc w:val="left"/>
+      <w:pPr>
+        <w:tabs>
+          <w:tab w:val="num" w:pos="2160"/>
+        </w:tabs>
+        <w:ind w:left="2160" w:hanging="360"/>
+      </w:pPr>
+      <w:rPr>
+        <w:rFonts w:ascii="Symbol" w:hAnsi="Symbol" w:hint="default"/>
+        <w:sz w:val="20"/>
+      </w:rPr>
+    </w:lvl>
+    <w:lvl w:ilvl="3" w:tentative="1">
+      <w:start w:val="1"/>
+      <w:numFmt w:val="bullet"/>
+      <w:lvlText w:val=""/>
+      <w:lvlJc w:val="left"/>
+      <w:pPr>
+        <w:tabs>
+          <w:tab w:val="num" w:pos="2880"/>
+        </w:tabs>
+        <w:ind w:left="2880" w:hanging="360"/>
+      </w:pPr>
+      <w:rPr>
+        <w:rFonts w:ascii="Symbol" w:hAnsi="Symbol" w:hint="default"/>
+        <w:sz w:val="20"/>
+      </w:rPr>
+    </w:lvl>
+    <w:lvl w:ilvl="4" w:tentative="1">
+      <w:start w:val="1"/>
+      <w:numFmt w:val="bullet"/>
+      <w:lvlText w:val=""/>
+      <w:lvlJc w:val="left"/>
+      <w:pPr>
+        <w:tabs>
+          <w:tab w:val="num" w:pos="3600"/>
+        </w:tabs>
+        <w:ind w:left="3600" w:hanging="360"/>
+      </w:pPr>
+      <w:rPr>
+        <w:rFonts w:ascii="Symbol" w:hAnsi="Symbol" w:hint="default"/>
+        <w:sz w:val="20"/>
+      </w:rPr>
+    </w:lvl>
+    <w:lvl w:ilvl="5" w:tentative="1">
+      <w:start w:val="1"/>
+      <w:numFmt w:val="bullet"/>
+      <w:lvlText w:val=""/>
+      <w:lvlJc w:val="left"/>
+      <w:pPr>
+        <w:tabs>
+          <w:tab w:val="num" w:pos="4320"/>
+        </w:tabs>
+        <w:ind w:left="4320" w:hanging="360"/>
+      </w:pPr>
+      <w:rPr>
+        <w:rFonts w:ascii="Symbol" w:hAnsi="Symbol" w:hint="default"/>
+        <w:sz w:val="20"/>
+      </w:rPr>
+    </w:lvl>
+    <w:lvl w:ilvl="6" w:tentative="1">
+      <w:start w:val="1"/>
+      <w:numFmt w:val="bullet"/>
+      <w:lvlText w:val=""/>
+      <w:lvlJc w:val="left"/>
+      <w:pPr>
+        <w:tabs>
+          <w:tab w:val="num" w:pos="5040"/>
+        </w:tabs>
+        <w:ind w:left="5040" w:hanging="360"/>
+      </w:pPr>
+      <w:rPr>
+        <w:rFonts w:ascii="Symbol" w:hAnsi="Symbol" w:hint="default"/>
+        <w:sz w:val="20"/>
+      </w:rPr>
+    </w:lvl>
+    <w:lvl w:ilvl="7" w:tentative="1">
+      <w:start w:val="1"/>
+      <w:numFmt w:val="bullet"/>
+      <w:lvlText w:val=""/>
+      <w:lvlJc w:val="left"/>
+      <w:pPr>
+        <w:tabs>
+          <w:tab w:val="num" w:pos="5760"/>
+        </w:tabs>
+        <w:ind w:left="5760" w:hanging="360"/>
+      </w:pPr>
+      <w:rPr>
+        <w:rFonts w:ascii="Symbol" w:hAnsi="Symbol" w:hint="default"/>
+        <w:sz w:val="20"/>
+      </w:rPr>
+    </w:lvl>
+    <w:lvl w:ilvl="8" w:tentative="1">
+      <w:start w:val="1"/>
+      <w:numFmt w:val="bullet"/>
+      <w:lvlText w:val=""/>
+      <w:lvlJc w:val="left"/>
+      <w:pPr>
+        <w:tabs>
+          <w:tab w:val="num" w:pos="6480"/>
+        </w:tabs>
+        <w:ind w:left="6480" w:hanging="360"/>
+      </w:pPr>
+      <w:rPr>
+        <w:rFonts w:ascii="Symbol" w:hAnsi="Symbol" w:hint="default"/>
+        <w:sz w:val="20"/>
+      </w:rPr>
+    </w:lvl>
+  </w:abstractNum>
+  <w:abstractNum w:abstractNumId="11">
     <w:nsid w:val="25DA643B"/>
     <w:multiLevelType w:val="multilevel"/>
     <w:tmpl w:val="FF540760"/>
@@ -5456,7 +6484,7 @@
       </w:rPr>
     </w:lvl>
   </w:abstractNum>
-  <w:abstractNum w:abstractNumId="10">
+  <w:abstractNum w:abstractNumId="12">
     <w:nsid w:val="27A06DA8"/>
     <w:multiLevelType w:val="multilevel"/>
     <w:tmpl w:val="45C63736"/>
@@ -5605,7 +6633,120 @@
       </w:rPr>
     </w:lvl>
   </w:abstractNum>
-  <w:abstractNum w:abstractNumId="11">
+  <w:abstractNum w:abstractNumId="13">
+    <w:nsid w:val="29777BBF"/>
+    <w:multiLevelType w:val="hybridMultilevel"/>
+    <w:tmpl w:val="2C96E3BC"/>
+    <w:lvl w:ilvl="0" w:tplc="0C0A0001">
+      <w:start w:val="1"/>
+      <w:numFmt w:val="bullet"/>
+      <w:lvlText w:val=""/>
+      <w:lvlJc w:val="left"/>
+      <w:pPr>
+        <w:ind w:left="720" w:hanging="360"/>
+      </w:pPr>
+      <w:rPr>
+        <w:rFonts w:ascii="Symbol" w:hAnsi="Symbol" w:hint="default"/>
+      </w:rPr>
+    </w:lvl>
+    <w:lvl w:ilvl="1" w:tplc="0C0A0003" w:tentative="1">
+      <w:start w:val="1"/>
+      <w:numFmt w:val="bullet"/>
+      <w:lvlText w:val="o"/>
+      <w:lvlJc w:val="left"/>
+      <w:pPr>
+        <w:ind w:left="1440" w:hanging="360"/>
+      </w:pPr>
+      <w:rPr>
+        <w:rFonts w:ascii="Courier New" w:hAnsi="Courier New" w:cs="Courier New" w:hint="default"/>
+      </w:rPr>
+    </w:lvl>
+    <w:lvl w:ilvl="2" w:tplc="0C0A0005" w:tentative="1">
+      <w:start w:val="1"/>
+      <w:numFmt w:val="bullet"/>
+      <w:lvlText w:val=""/>
+      <w:lvlJc w:val="left"/>
+      <w:pPr>
+        <w:ind w:left="2160" w:hanging="360"/>
+      </w:pPr>
+      <w:rPr>
+        <w:rFonts w:ascii="Wingdings" w:hAnsi="Wingdings" w:hint="default"/>
+      </w:rPr>
+    </w:lvl>
+    <w:lvl w:ilvl="3" w:tplc="0C0A0001" w:tentative="1">
+      <w:start w:val="1"/>
+      <w:numFmt w:val="bullet"/>
+      <w:lvlText w:val=""/>
+      <w:lvlJc w:val="left"/>
+      <w:pPr>
+        <w:ind w:left="2880" w:hanging="360"/>
+      </w:pPr>
+      <w:rPr>
+        <w:rFonts w:ascii="Symbol" w:hAnsi="Symbol" w:hint="default"/>
+      </w:rPr>
+    </w:lvl>
+    <w:lvl w:ilvl="4" w:tplc="0C0A0003" w:tentative="1">
+      <w:start w:val="1"/>
+      <w:numFmt w:val="bullet"/>
+      <w:lvlText w:val="o"/>
+      <w:lvlJc w:val="left"/>
+      <w:pPr>
+        <w:ind w:left="3600" w:hanging="360"/>
+      </w:pPr>
+      <w:rPr>
+        <w:rFonts w:ascii="Courier New" w:hAnsi="Courier New" w:cs="Courier New" w:hint="default"/>
+      </w:rPr>
+    </w:lvl>
+    <w:lvl w:ilvl="5" w:tplc="0C0A0005" w:tentative="1">
+      <w:start w:val="1"/>
+      <w:numFmt w:val="bullet"/>
+      <w:lvlText w:val=""/>
+      <w:lvlJc w:val="left"/>
+      <w:pPr>
+        <w:ind w:left="4320" w:hanging="360"/>
+      </w:pPr>
+      <w:rPr>
+        <w:rFonts w:ascii="Wingdings" w:hAnsi="Wingdings" w:hint="default"/>
+      </w:rPr>
+    </w:lvl>
+    <w:lvl w:ilvl="6" w:tplc="0C0A0001" w:tentative="1">
+      <w:start w:val="1"/>
+      <w:numFmt w:val="bullet"/>
+      <w:lvlText w:val=""/>
+      <w:lvlJc w:val="left"/>
+      <w:pPr>
+        <w:ind w:left="5040" w:hanging="360"/>
+      </w:pPr>
+      <w:rPr>
+        <w:rFonts w:ascii="Symbol" w:hAnsi="Symbol" w:hint="default"/>
+      </w:rPr>
+    </w:lvl>
+    <w:lvl w:ilvl="7" w:tplc="0C0A0003" w:tentative="1">
+      <w:start w:val="1"/>
+      <w:numFmt w:val="bullet"/>
+      <w:lvlText w:val="o"/>
+      <w:lvlJc w:val="left"/>
+      <w:pPr>
+        <w:ind w:left="5760" w:hanging="360"/>
+      </w:pPr>
+      <w:rPr>
+        <w:rFonts w:ascii="Courier New" w:hAnsi="Courier New" w:cs="Courier New" w:hint="default"/>
+      </w:rPr>
+    </w:lvl>
+    <w:lvl w:ilvl="8" w:tplc="0C0A0005" w:tentative="1">
+      <w:start w:val="1"/>
+      <w:numFmt w:val="bullet"/>
+      <w:lvlText w:val=""/>
+      <w:lvlJc w:val="left"/>
+      <w:pPr>
+        <w:ind w:left="6480" w:hanging="360"/>
+      </w:pPr>
+      <w:rPr>
+        <w:rFonts w:ascii="Wingdings" w:hAnsi="Wingdings" w:hint="default"/>
+      </w:rPr>
+    </w:lvl>
+  </w:abstractNum>
+  <w:abstractNum w:abstractNumId="14">
     <w:nsid w:val="38B81D19"/>
     <w:multiLevelType w:val="multilevel"/>
     <w:tmpl w:val="F58A593E"/>
@@ -5754,7 +6895,7 @@
       </w:rPr>
     </w:lvl>
   </w:abstractNum>
-  <w:abstractNum w:abstractNumId="12">
+  <w:abstractNum w:abstractNumId="15">
     <w:nsid w:val="39036749"/>
     <w:multiLevelType w:val="hybridMultilevel"/>
     <w:tmpl w:val="6D04C6A4"/>
@@ -5867,7 +7008,7 @@
       </w:rPr>
     </w:lvl>
   </w:abstractNum>
-  <w:abstractNum w:abstractNumId="13">
+  <w:abstractNum w:abstractNumId="16">
     <w:nsid w:val="394263D3"/>
     <w:multiLevelType w:val="multilevel"/>
     <w:tmpl w:val="B20A9AD2"/>
@@ -6016,7 +7157,7 @@
       </w:rPr>
     </w:lvl>
   </w:abstractNum>
-  <w:abstractNum w:abstractNumId="14">
+  <w:abstractNum w:abstractNumId="17">
     <w:nsid w:val="3C210EB7"/>
     <w:multiLevelType w:val="multilevel"/>
     <w:tmpl w:val="75408062"/>
@@ -6165,7 +7306,7 @@
       </w:rPr>
     </w:lvl>
   </w:abstractNum>
-  <w:abstractNum w:abstractNumId="15">
+  <w:abstractNum w:abstractNumId="18">
     <w:nsid w:val="3CE54EC8"/>
     <w:multiLevelType w:val="multilevel"/>
     <w:tmpl w:val="49A83B5C"/>
@@ -6314,7 +7455,7 @@
       </w:rPr>
     </w:lvl>
   </w:abstractNum>
-  <w:abstractNum w:abstractNumId="16">
+  <w:abstractNum w:abstractNumId="19">
     <w:nsid w:val="3EB0180B"/>
     <w:multiLevelType w:val="hybridMultilevel"/>
     <w:tmpl w:val="1C00AC92"/>
@@ -6427,7 +7568,7 @@
       </w:rPr>
     </w:lvl>
   </w:abstractNum>
-  <w:abstractNum w:abstractNumId="17">
+  <w:abstractNum w:abstractNumId="20">
     <w:nsid w:val="42284BF8"/>
     <w:multiLevelType w:val="multilevel"/>
     <w:tmpl w:val="7A28B182"/>
@@ -6576,7 +7717,7 @@
       </w:rPr>
     </w:lvl>
   </w:abstractNum>
-  <w:abstractNum w:abstractNumId="18">
+  <w:abstractNum w:abstractNumId="21">
     <w:nsid w:val="46090596"/>
     <w:multiLevelType w:val="multilevel"/>
     <w:tmpl w:val="164E2BC8"/>
@@ -6725,7 +7866,120 @@
       </w:rPr>
     </w:lvl>
   </w:abstractNum>
-  <w:abstractNum w:abstractNumId="19">
+  <w:abstractNum w:abstractNumId="22">
+    <w:nsid w:val="46777B5A"/>
+    <w:multiLevelType w:val="multilevel"/>
+    <w:tmpl w:val="117C3E12"/>
+    <w:lvl w:ilvl="0">
+      <w:start w:val="1"/>
+      <w:numFmt w:val="decimal"/>
+      <w:lvlText w:val="%1."/>
+      <w:lvlJc w:val="left"/>
+      <w:pPr>
+        <w:tabs>
+          <w:tab w:val="num" w:pos="720"/>
+        </w:tabs>
+        <w:ind w:left="720" w:hanging="360"/>
+      </w:pPr>
+    </w:lvl>
+    <w:lvl w:ilvl="1" w:tentative="1">
+      <w:start w:val="1"/>
+      <w:numFmt w:val="decimal"/>
+      <w:lvlText w:val="%2."/>
+      <w:lvlJc w:val="left"/>
+      <w:pPr>
+        <w:tabs>
+          <w:tab w:val="num" w:pos="1440"/>
+        </w:tabs>
+        <w:ind w:left="1440" w:hanging="360"/>
+      </w:pPr>
+    </w:lvl>
+    <w:lvl w:ilvl="2" w:tentative="1">
+      <w:start w:val="1"/>
+      <w:numFmt w:val="decimal"/>
+      <w:lvlText w:val="%3."/>
+      <w:lvlJc w:val="left"/>
+      <w:pPr>
+        <w:tabs>
+          <w:tab w:val="num" w:pos="2160"/>
+        </w:tabs>
+        <w:ind w:left="2160" w:hanging="360"/>
+      </w:pPr>
+    </w:lvl>
+    <w:lvl w:ilvl="3" w:tentative="1">
+      <w:start w:val="1"/>
+      <w:numFmt w:val="decimal"/>
+      <w:lvlText w:val="%4."/>
+      <w:lvlJc w:val="left"/>
+      <w:pPr>
+        <w:tabs>
+          <w:tab w:val="num" w:pos="2880"/>
+        </w:tabs>
+        <w:ind w:left="2880" w:hanging="360"/>
+      </w:pPr>
+    </w:lvl>
+    <w:lvl w:ilvl="4" w:tentative="1">
+      <w:start w:val="1"/>
+      <w:numFmt w:val="decimal"/>
+      <w:lvlText w:val="%5."/>
+      <w:lvlJc w:val="left"/>
+      <w:pPr>
+        <w:tabs>
+          <w:tab w:val="num" w:pos="3600"/>
+        </w:tabs>
+        <w:ind w:left="3600" w:hanging="360"/>
+      </w:pPr>
+    </w:lvl>
+    <w:lvl w:ilvl="5" w:tentative="1">
+      <w:start w:val="1"/>
+      <w:numFmt w:val="decimal"/>
+      <w:lvlText w:val="%6."/>
+      <w:lvlJc w:val="left"/>
+      <w:pPr>
+        <w:tabs>
+          <w:tab w:val="num" w:pos="4320"/>
+        </w:tabs>
+        <w:ind w:left="4320" w:hanging="360"/>
+      </w:pPr>
+    </w:lvl>
+    <w:lvl w:ilvl="6" w:tentative="1">
+      <w:start w:val="1"/>
+      <w:numFmt w:val="decimal"/>
+      <w:lvlText w:val="%7."/>
+      <w:lvlJc w:val="left"/>
+      <w:pPr>
+        <w:tabs>
+          <w:tab w:val="num" w:pos="5040"/>
+        </w:tabs>
+        <w:ind w:left="5040" w:hanging="360"/>
+      </w:pPr>
+    </w:lvl>
+    <w:lvl w:ilvl="7" w:tentative="1">
+      <w:start w:val="1"/>
+      <w:numFmt w:val="decimal"/>
+      <w:lvlText w:val="%8."/>
+      <w:lvlJc w:val="left"/>
+      <w:pPr>
+        <w:tabs>
+          <w:tab w:val="num" w:pos="5760"/>
+        </w:tabs>
+        <w:ind w:left="5760" w:hanging="360"/>
+      </w:pPr>
+    </w:lvl>
+    <w:lvl w:ilvl="8" w:tentative="1">
+      <w:start w:val="1"/>
+      <w:numFmt w:val="decimal"/>
+      <w:lvlText w:val="%9."/>
+      <w:lvlJc w:val="left"/>
+      <w:pPr>
+        <w:tabs>
+          <w:tab w:val="num" w:pos="6480"/>
+        </w:tabs>
+        <w:ind w:left="6480" w:hanging="360"/>
+      </w:pPr>
+    </w:lvl>
+  </w:abstractNum>
+  <w:abstractNum w:abstractNumId="23">
     <w:nsid w:val="46D4029D"/>
     <w:multiLevelType w:val="multilevel"/>
     <w:tmpl w:val="CBE6BF82"/>
@@ -6874,7 +8128,7 @@
       </w:rPr>
     </w:lvl>
   </w:abstractNum>
-  <w:abstractNum w:abstractNumId="20">
+  <w:abstractNum w:abstractNumId="24">
     <w:nsid w:val="47332E16"/>
     <w:multiLevelType w:val="multilevel"/>
     <w:tmpl w:val="953EEF78"/>
@@ -7023,7 +8277,7 @@
       </w:rPr>
     </w:lvl>
   </w:abstractNum>
-  <w:abstractNum w:abstractNumId="21">
+  <w:abstractNum w:abstractNumId="25">
     <w:nsid w:val="486B6609"/>
     <w:multiLevelType w:val="hybridMultilevel"/>
     <w:tmpl w:val="4BB263CC"/>
@@ -7136,7 +8390,156 @@
       </w:rPr>
     </w:lvl>
   </w:abstractNum>
-  <w:abstractNum w:abstractNumId="22">
+  <w:abstractNum w:abstractNumId="26">
+    <w:nsid w:val="4B8B4BD9"/>
+    <w:multiLevelType w:val="multilevel"/>
+    <w:tmpl w:val="EC3A1FF8"/>
+    <w:lvl w:ilvl="0">
+      <w:start w:val="1"/>
+      <w:numFmt w:val="bullet"/>
+      <w:lvlText w:val=""/>
+      <w:lvlJc w:val="left"/>
+      <w:pPr>
+        <w:tabs>
+          <w:tab w:val="num" w:pos="720"/>
+        </w:tabs>
+        <w:ind w:left="720" w:hanging="360"/>
+      </w:pPr>
+      <w:rPr>
+        <w:rFonts w:ascii="Symbol" w:hAnsi="Symbol" w:hint="default"/>
+        <w:sz w:val="20"/>
+      </w:rPr>
+    </w:lvl>
+    <w:lvl w:ilvl="1" w:tentative="1">
+      <w:start w:val="1"/>
+      <w:numFmt w:val="bullet"/>
+      <w:lvlText w:val="o"/>
+      <w:lvlJc w:val="left"/>
+      <w:pPr>
+        <w:tabs>
+          <w:tab w:val="num" w:pos="1440"/>
+        </w:tabs>
+        <w:ind w:left="1440" w:hanging="360"/>
+      </w:pPr>
+      <w:rPr>
+        <w:rFonts w:ascii="Courier New" w:hAnsi="Courier New" w:hint="default"/>
+        <w:sz w:val="20"/>
+      </w:rPr>
+    </w:lvl>
+    <w:lvl w:ilvl="2" w:tentative="1">
+      <w:start w:val="1"/>
+      <w:numFmt w:val="bullet"/>
+      <w:lvlText w:val=""/>
+      <w:lvlJc w:val="left"/>
+      <w:pPr>
+        <w:tabs>
+          <w:tab w:val="num" w:pos="2160"/>
+        </w:tabs>
+        <w:ind w:left="2160" w:hanging="360"/>
+      </w:pPr>
+      <w:rPr>
+        <w:rFonts w:ascii="Wingdings" w:hAnsi="Wingdings" w:hint="default"/>
+        <w:sz w:val="20"/>
+      </w:rPr>
+    </w:lvl>
+    <w:lvl w:ilvl="3" w:tentative="1">
+      <w:start w:val="1"/>
+      <w:numFmt w:val="bullet"/>
+      <w:lvlText w:val=""/>
+      <w:lvlJc w:val="left"/>
+      <w:pPr>
+        <w:tabs>
+          <w:tab w:val="num" w:pos="2880"/>
+        </w:tabs>
+        <w:ind w:left="2880" w:hanging="360"/>
+      </w:pPr>
+      <w:rPr>
+        <w:rFonts w:ascii="Wingdings" w:hAnsi="Wingdings" w:hint="default"/>
+        <w:sz w:val="20"/>
+      </w:rPr>
+    </w:lvl>
+    <w:lvl w:ilvl="4" w:tentative="1">
+      <w:start w:val="1"/>
+      <w:numFmt w:val="bullet"/>
+      <w:lvlText w:val=""/>
+      <w:lvlJc w:val="left"/>
+      <w:pPr>
+        <w:tabs>
+          <w:tab w:val="num" w:pos="3600"/>
+        </w:tabs>
+        <w:ind w:left="3600" w:hanging="360"/>
+      </w:pPr>
+      <w:rPr>
+        <w:rFonts w:ascii="Wingdings" w:hAnsi="Wingdings" w:hint="default"/>
+        <w:sz w:val="20"/>
+      </w:rPr>
+    </w:lvl>
+    <w:lvl w:ilvl="5" w:tentative="1">
+      <w:start w:val="1"/>
+      <w:numFmt w:val="bullet"/>
+      <w:lvlText w:val=""/>
+      <w:lvlJc w:val="left"/>
+      <w:pPr>
+        <w:tabs>
+          <w:tab w:val="num" w:pos="4320"/>
+        </w:tabs>
+        <w:ind w:left="4320" w:hanging="360"/>
+      </w:pPr>
+      <w:rPr>
+        <w:rFonts w:ascii="Wingdings" w:hAnsi="Wingdings" w:hint="default"/>
+        <w:sz w:val="20"/>
+      </w:rPr>
+    </w:lvl>
+    <w:lvl w:ilvl="6" w:tentative="1">
+      <w:start w:val="1"/>
+      <w:numFmt w:val="bullet"/>
+      <w:lvlText w:val=""/>
+      <w:lvlJc w:val="left"/>
+      <w:pPr>
+        <w:tabs>
+          <w:tab w:val="num" w:pos="5040"/>
+        </w:tabs>
+        <w:ind w:left="5040" w:hanging="360"/>
+      </w:pPr>
+      <w:rPr>
+        <w:rFonts w:ascii="Wingdings" w:hAnsi="Wingdings" w:hint="default"/>
+        <w:sz w:val="20"/>
+      </w:rPr>
+    </w:lvl>
+    <w:lvl w:ilvl="7" w:tentative="1">
+      <w:start w:val="1"/>
+      <w:numFmt w:val="bullet"/>
+      <w:lvlText w:val=""/>
+      <w:lvlJc w:val="left"/>
+      <w:pPr>
+        <w:tabs>
+          <w:tab w:val="num" w:pos="5760"/>
+        </w:tabs>
+        <w:ind w:left="5760" w:hanging="360"/>
+      </w:pPr>
+      <w:rPr>
+        <w:rFonts w:ascii="Wingdings" w:hAnsi="Wingdings" w:hint="default"/>
+        <w:sz w:val="20"/>
+      </w:rPr>
+    </w:lvl>
+    <w:lvl w:ilvl="8" w:tentative="1">
+      <w:start w:val="1"/>
+      <w:numFmt w:val="bullet"/>
+      <w:lvlText w:val=""/>
+      <w:lvlJc w:val="left"/>
+      <w:pPr>
+        <w:tabs>
+          <w:tab w:val="num" w:pos="6480"/>
+        </w:tabs>
+        <w:ind w:left="6480" w:hanging="360"/>
+      </w:pPr>
+      <w:rPr>
+        <w:rFonts w:ascii="Wingdings" w:hAnsi="Wingdings" w:hint="default"/>
+        <w:sz w:val="20"/>
+      </w:rPr>
+    </w:lvl>
+  </w:abstractNum>
+  <w:abstractNum w:abstractNumId="27">
     <w:nsid w:val="4C760E64"/>
     <w:multiLevelType w:val="hybridMultilevel"/>
     <w:tmpl w:val="804ED806"/>
@@ -7249,7 +8652,7 @@
       </w:rPr>
     </w:lvl>
   </w:abstractNum>
-  <w:abstractNum w:abstractNumId="23">
+  <w:abstractNum w:abstractNumId="28">
     <w:nsid w:val="53AC2A40"/>
     <w:multiLevelType w:val="multilevel"/>
     <w:tmpl w:val="110C3A00"/>
@@ -7398,7 +8801,7 @@
       </w:rPr>
     </w:lvl>
   </w:abstractNum>
-  <w:abstractNum w:abstractNumId="24">
+  <w:abstractNum w:abstractNumId="29">
     <w:nsid w:val="55A0120F"/>
     <w:multiLevelType w:val="multilevel"/>
     <w:tmpl w:val="1D0A60B2"/>
@@ -7547,7 +8950,7 @@
       </w:rPr>
     </w:lvl>
   </w:abstractNum>
-  <w:abstractNum w:abstractNumId="25">
+  <w:abstractNum w:abstractNumId="30">
     <w:nsid w:val="56182B3C"/>
     <w:multiLevelType w:val="multilevel"/>
     <w:tmpl w:val="B90EC50A"/>
@@ -7696,7 +9099,7 @@
       </w:rPr>
     </w:lvl>
   </w:abstractNum>
-  <w:abstractNum w:abstractNumId="26">
+  <w:abstractNum w:abstractNumId="31">
     <w:nsid w:val="59BC4FFE"/>
     <w:multiLevelType w:val="hybridMultilevel"/>
     <w:tmpl w:val="29BA3620"/>
@@ -7809,7 +9212,7 @@
       </w:rPr>
     </w:lvl>
   </w:abstractNum>
-  <w:abstractNum w:abstractNumId="27">
+  <w:abstractNum w:abstractNumId="32">
     <w:nsid w:val="5B3C682F"/>
     <w:multiLevelType w:val="multilevel"/>
     <w:tmpl w:val="586EE78A"/>
@@ -7958,7 +9361,7 @@
       </w:rPr>
     </w:lvl>
   </w:abstractNum>
-  <w:abstractNum w:abstractNumId="28">
+  <w:abstractNum w:abstractNumId="33">
     <w:nsid w:val="5D8A351A"/>
     <w:multiLevelType w:val="multilevel"/>
     <w:tmpl w:val="CD6E95C8"/>
@@ -8107,7 +9510,7 @@
       </w:rPr>
     </w:lvl>
   </w:abstractNum>
-  <w:abstractNum w:abstractNumId="29">
+  <w:abstractNum w:abstractNumId="34">
     <w:nsid w:val="5F9349CD"/>
     <w:multiLevelType w:val="multilevel"/>
     <w:tmpl w:val="E6C84DF2"/>
@@ -8256,7 +9659,7 @@
       </w:rPr>
     </w:lvl>
   </w:abstractNum>
-  <w:abstractNum w:abstractNumId="30">
+  <w:abstractNum w:abstractNumId="35">
     <w:nsid w:val="62883762"/>
     <w:multiLevelType w:val="hybridMultilevel"/>
     <w:tmpl w:val="E402B31A"/>
@@ -8369,7 +9772,7 @@
       </w:rPr>
     </w:lvl>
   </w:abstractNum>
-  <w:abstractNum w:abstractNumId="31">
+  <w:abstractNum w:abstractNumId="36">
     <w:nsid w:val="64FC5A16"/>
     <w:multiLevelType w:val="multilevel"/>
     <w:tmpl w:val="B3FC5EEE"/>
@@ -8518,7 +9921,7 @@
       </w:rPr>
     </w:lvl>
   </w:abstractNum>
-  <w:abstractNum w:abstractNumId="32">
+  <w:abstractNum w:abstractNumId="37">
     <w:nsid w:val="67370467"/>
     <w:multiLevelType w:val="multilevel"/>
     <w:tmpl w:val="0B9CC442"/>
@@ -8667,7 +10070,7 @@
       </w:rPr>
     </w:lvl>
   </w:abstractNum>
-  <w:abstractNum w:abstractNumId="33">
+  <w:abstractNum w:abstractNumId="38">
     <w:nsid w:val="6C456AB4"/>
     <w:multiLevelType w:val="multilevel"/>
     <w:tmpl w:val="AB1034AE"/>
@@ -8816,7 +10219,7 @@
       </w:rPr>
     </w:lvl>
   </w:abstractNum>
-  <w:abstractNum w:abstractNumId="34">
+  <w:abstractNum w:abstractNumId="39">
     <w:nsid w:val="6EDC37C1"/>
     <w:multiLevelType w:val="multilevel"/>
     <w:tmpl w:val="542EBF32"/>
@@ -8965,7 +10368,7 @@
       </w:rPr>
     </w:lvl>
   </w:abstractNum>
-  <w:abstractNum w:abstractNumId="35">
+  <w:abstractNum w:abstractNumId="40">
     <w:nsid w:val="6F9D2497"/>
     <w:multiLevelType w:val="hybridMultilevel"/>
     <w:tmpl w:val="FF82D178"/>
@@ -9078,7 +10481,7 @@
       </w:rPr>
     </w:lvl>
   </w:abstractNum>
-  <w:abstractNum w:abstractNumId="36">
+  <w:abstractNum w:abstractNumId="41">
     <w:nsid w:val="74082A5B"/>
     <w:multiLevelType w:val="multilevel"/>
     <w:tmpl w:val="3E9EA608"/>
@@ -9227,7 +10630,7 @@
       </w:rPr>
     </w:lvl>
   </w:abstractNum>
-  <w:abstractNum w:abstractNumId="37">
+  <w:abstractNum w:abstractNumId="42">
     <w:nsid w:val="76451123"/>
     <w:multiLevelType w:val="multilevel"/>
     <w:tmpl w:val="502C37FE"/>
@@ -9376,7 +10779,156 @@
       </w:rPr>
     </w:lvl>
   </w:abstractNum>
-  <w:abstractNum w:abstractNumId="38">
+  <w:abstractNum w:abstractNumId="43">
+    <w:nsid w:val="797A12F2"/>
+    <w:multiLevelType w:val="multilevel"/>
+    <w:tmpl w:val="19B6A074"/>
+    <w:lvl w:ilvl="0">
+      <w:start w:val="1"/>
+      <w:numFmt w:val="bullet"/>
+      <w:lvlText w:val=""/>
+      <w:lvlJc w:val="left"/>
+      <w:pPr>
+        <w:tabs>
+          <w:tab w:val="num" w:pos="720"/>
+        </w:tabs>
+        <w:ind w:left="720" w:hanging="360"/>
+      </w:pPr>
+      <w:rPr>
+        <w:rFonts w:ascii="Symbol" w:hAnsi="Symbol" w:hint="default"/>
+        <w:sz w:val="20"/>
+      </w:rPr>
+    </w:lvl>
+    <w:lvl w:ilvl="1" w:tentative="1">
+      <w:start w:val="1"/>
+      <w:numFmt w:val="bullet"/>
+      <w:lvlText w:val=""/>
+      <w:lvlJc w:val="left"/>
+      <w:pPr>
+        <w:tabs>
+          <w:tab w:val="num" w:pos="1440"/>
+        </w:tabs>
+        <w:ind w:left="1440" w:hanging="360"/>
+      </w:pPr>
+      <w:rPr>
+        <w:rFonts w:ascii="Symbol" w:hAnsi="Symbol" w:hint="default"/>
+        <w:sz w:val="20"/>
+      </w:rPr>
+    </w:lvl>
+    <w:lvl w:ilvl="2" w:tentative="1">
+      <w:start w:val="1"/>
+      <w:numFmt w:val="bullet"/>
+      <w:lvlText w:val=""/>
+      <w:lvlJc w:val="left"/>
+      <w:pPr>
+        <w:tabs>
+          <w:tab w:val="num" w:pos="2160"/>
+        </w:tabs>
+        <w:ind w:left="2160" w:hanging="360"/>
+      </w:pPr>
+      <w:rPr>
+        <w:rFonts w:ascii="Symbol" w:hAnsi="Symbol" w:hint="default"/>
+        <w:sz w:val="20"/>
+      </w:rPr>
+    </w:lvl>
+    <w:lvl w:ilvl="3" w:tentative="1">
+      <w:start w:val="1"/>
+      <w:numFmt w:val="bullet"/>
+      <w:lvlText w:val=""/>
+      <w:lvlJc w:val="left"/>
+      <w:pPr>
+        <w:tabs>
+          <w:tab w:val="num" w:pos="2880"/>
+        </w:tabs>
+        <w:ind w:left="2880" w:hanging="360"/>
+      </w:pPr>
+      <w:rPr>
+        <w:rFonts w:ascii="Symbol" w:hAnsi="Symbol" w:hint="default"/>
+        <w:sz w:val="20"/>
+      </w:rPr>
+    </w:lvl>
+    <w:lvl w:ilvl="4" w:tentative="1">
+      <w:start w:val="1"/>
+      <w:numFmt w:val="bullet"/>
+      <w:lvlText w:val=""/>
+      <w:lvlJc w:val="left"/>
+      <w:pPr>
+        <w:tabs>
+          <w:tab w:val="num" w:pos="3600"/>
+        </w:tabs>
+        <w:ind w:left="3600" w:hanging="360"/>
+      </w:pPr>
+      <w:rPr>
+        <w:rFonts w:ascii="Symbol" w:hAnsi="Symbol" w:hint="default"/>
+        <w:sz w:val="20"/>
+      </w:rPr>
+    </w:lvl>
+    <w:lvl w:ilvl="5" w:tentative="1">
+      <w:start w:val="1"/>
+      <w:numFmt w:val="bullet"/>
+      <w:lvlText w:val=""/>
+      <w:lvlJc w:val="left"/>
+      <w:pPr>
+        <w:tabs>
+          <w:tab w:val="num" w:pos="4320"/>
+        </w:tabs>
+        <w:ind w:left="4320" w:hanging="360"/>
+      </w:pPr>
+      <w:rPr>
+        <w:rFonts w:ascii="Symbol" w:hAnsi="Symbol" w:hint="default"/>
+        <w:sz w:val="20"/>
+      </w:rPr>
+    </w:lvl>
+    <w:lvl w:ilvl="6" w:tentative="1">
+      <w:start w:val="1"/>
+      <w:numFmt w:val="bullet"/>
+      <w:lvlText w:val=""/>
+      <w:lvlJc w:val="left"/>
+      <w:pPr>
+        <w:tabs>
+          <w:tab w:val="num" w:pos="5040"/>
+        </w:tabs>
+        <w:ind w:left="5040" w:hanging="360"/>
+      </w:pPr>
+      <w:rPr>
+        <w:rFonts w:ascii="Symbol" w:hAnsi="Symbol" w:hint="default"/>
+        <w:sz w:val="20"/>
+      </w:rPr>
+    </w:lvl>
+    <w:lvl w:ilvl="7" w:tentative="1">
+      <w:start w:val="1"/>
+      <w:numFmt w:val="bullet"/>
+      <w:lvlText w:val=""/>
+      <w:lvlJc w:val="left"/>
+      <w:pPr>
+        <w:tabs>
+          <w:tab w:val="num" w:pos="5760"/>
+        </w:tabs>
+        <w:ind w:left="5760" w:hanging="360"/>
+      </w:pPr>
+      <w:rPr>
+        <w:rFonts w:ascii="Symbol" w:hAnsi="Symbol" w:hint="default"/>
+        <w:sz w:val="20"/>
+      </w:rPr>
+    </w:lvl>
+    <w:lvl w:ilvl="8" w:tentative="1">
+      <w:start w:val="1"/>
+      <w:numFmt w:val="bullet"/>
+      <w:lvlText w:val=""/>
+      <w:lvlJc w:val="left"/>
+      <w:pPr>
+        <w:tabs>
+          <w:tab w:val="num" w:pos="6480"/>
+        </w:tabs>
+        <w:ind w:left="6480" w:hanging="360"/>
+      </w:pPr>
+      <w:rPr>
+        <w:rFonts w:ascii="Symbol" w:hAnsi="Symbol" w:hint="default"/>
+        <w:sz w:val="20"/>
+      </w:rPr>
+    </w:lvl>
+  </w:abstractNum>
+  <w:abstractNum w:abstractNumId="44">
     <w:nsid w:val="7B425B8B"/>
     <w:multiLevelType w:val="multilevel"/>
     <w:tmpl w:val="4F6C6BE0"/>
@@ -9532,115 +11084,133 @@
     <w:abstractNumId w:val="1"/>
   </w:num>
   <w:num w:numId="3">
+    <w:abstractNumId w:val="32"/>
+  </w:num>
+  <w:num w:numId="4">
+    <w:abstractNumId w:val="16"/>
+  </w:num>
+  <w:num w:numId="5">
+    <w:abstractNumId w:val="8"/>
+  </w:num>
+  <w:num w:numId="6">
+    <w:abstractNumId w:val="7"/>
+  </w:num>
+  <w:num w:numId="7">
     <w:abstractNumId w:val="27"/>
   </w:num>
-  <w:num w:numId="4">
-    <w:abstractNumId w:val="13"/>
-  </w:num>
-  <w:num w:numId="5">
-    <w:abstractNumId w:val="7"/>
-  </w:num>
-  <w:num w:numId="6">
-    <w:abstractNumId w:val="6"/>
-  </w:num>
-  <w:num w:numId="7">
-    <w:abstractNumId w:val="22"/>
-  </w:num>
   <w:num w:numId="8">
-    <w:abstractNumId w:val="12"/>
+    <w:abstractNumId w:val="15"/>
   </w:num>
   <w:num w:numId="9">
-    <w:abstractNumId w:val="31"/>
+    <w:abstractNumId w:val="36"/>
   </w:num>
   <w:num w:numId="10">
     <w:abstractNumId w:val="3"/>
   </w:num>
   <w:num w:numId="11">
-    <w:abstractNumId w:val="36"/>
+    <w:abstractNumId w:val="41"/>
   </w:num>
   <w:num w:numId="12">
+    <w:abstractNumId w:val="20"/>
+  </w:num>
+  <w:num w:numId="13">
+    <w:abstractNumId w:val="21"/>
+  </w:num>
+  <w:num w:numId="14">
     <w:abstractNumId w:val="17"/>
   </w:num>
-  <w:num w:numId="13">
-    <w:abstractNumId w:val="18"/>
-  </w:num>
-  <w:num w:numId="14">
-    <w:abstractNumId w:val="14"/>
-  </w:num>
   <w:num w:numId="15">
-    <w:abstractNumId w:val="37"/>
+    <w:abstractNumId w:val="42"/>
   </w:num>
   <w:num w:numId="16">
     <w:abstractNumId w:val="0"/>
   </w:num>
   <w:num w:numId="17">
-    <w:abstractNumId w:val="30"/>
+    <w:abstractNumId w:val="35"/>
   </w:num>
   <w:num w:numId="18">
-    <w:abstractNumId w:val="23"/>
+    <w:abstractNumId w:val="28"/>
   </w:num>
   <w:num w:numId="19">
-    <w:abstractNumId w:val="34"/>
+    <w:abstractNumId w:val="39"/>
   </w:num>
   <w:num w:numId="20">
-    <w:abstractNumId w:val="11"/>
+    <w:abstractNumId w:val="14"/>
   </w:num>
   <w:num w:numId="21">
     <w:abstractNumId w:val="4"/>
   </w:num>
   <w:num w:numId="22">
+    <w:abstractNumId w:val="6"/>
+  </w:num>
+  <w:num w:numId="23">
+    <w:abstractNumId w:val="24"/>
+  </w:num>
+  <w:num w:numId="24">
+    <w:abstractNumId w:val="11"/>
+  </w:num>
+  <w:num w:numId="25">
+    <w:abstractNumId w:val="19"/>
+  </w:num>
+  <w:num w:numId="26">
+    <w:abstractNumId w:val="34"/>
+  </w:num>
+  <w:num w:numId="27">
+    <w:abstractNumId w:val="44"/>
+  </w:num>
+  <w:num w:numId="28">
+    <w:abstractNumId w:val="40"/>
+  </w:num>
+  <w:num w:numId="29">
+    <w:abstractNumId w:val="30"/>
+  </w:num>
+  <w:num w:numId="30">
+    <w:abstractNumId w:val="38"/>
+  </w:num>
+  <w:num w:numId="31">
+    <w:abstractNumId w:val="31"/>
+  </w:num>
+  <w:num w:numId="32">
+    <w:abstractNumId w:val="18"/>
+  </w:num>
+  <w:num w:numId="33">
+    <w:abstractNumId w:val="12"/>
+  </w:num>
+  <w:num w:numId="34">
+    <w:abstractNumId w:val="33"/>
+  </w:num>
+  <w:num w:numId="35">
+    <w:abstractNumId w:val="37"/>
+  </w:num>
+  <w:num w:numId="36">
+    <w:abstractNumId w:val="9"/>
+  </w:num>
+  <w:num w:numId="37">
+    <w:abstractNumId w:val="23"/>
+  </w:num>
+  <w:num w:numId="38">
+    <w:abstractNumId w:val="29"/>
+  </w:num>
+  <w:num w:numId="39">
+    <w:abstractNumId w:val="25"/>
+  </w:num>
+  <w:num w:numId="40">
+    <w:abstractNumId w:val="26"/>
+  </w:num>
+  <w:num w:numId="41">
     <w:abstractNumId w:val="5"/>
   </w:num>
-  <w:num w:numId="23">
-    <w:abstractNumId w:val="20"/>
+  <w:num w:numId="42">
+    <w:abstractNumId w:val="22"/>
   </w:num>
-  <w:num w:numId="24">
-    <w:abstractNumId w:val="9"/>
-  </w:num>
-  <w:num w:numId="25">
-    <w:abstractNumId w:val="16"/>
-  </w:num>
-  <w:num w:numId="26">
-    <w:abstractNumId w:val="29"/>
-  </w:num>
-  <w:num w:numId="27">
-    <w:abstractNumId w:val="38"/>
-  </w:num>
-  <w:num w:numId="28">
-    <w:abstractNumId w:val="35"/>
-  </w:num>
-  <w:num w:numId="29">
-    <w:abstractNumId w:val="25"/>
-  </w:num>
-  <w:num w:numId="30">
-    <w:abstractNumId w:val="33"/>
-  </w:num>
-  <w:num w:numId="31">
-    <w:abstractNumId w:val="26"/>
-  </w:num>
-  <w:num w:numId="32">
-    <w:abstractNumId w:val="15"/>
-  </w:num>
-  <w:num w:numId="33">
+  <w:num w:numId="43">
     <w:abstractNumId w:val="10"/>
   </w:num>
-  <w:num w:numId="34">
-    <w:abstractNumId w:val="28"/>
+  <w:num w:numId="44">
+    <w:abstractNumId w:val="43"/>
   </w:num>
-  <w:num w:numId="35">
-    <w:abstractNumId w:val="32"/>
-  </w:num>
-  <w:num w:numId="36">
-    <w:abstractNumId w:val="8"/>
-  </w:num>
-  <w:num w:numId="37">
-    <w:abstractNumId w:val="19"/>
-  </w:num>
-  <w:num w:numId="38">
-    <w:abstractNumId w:val="24"/>
-  </w:num>
-  <w:num w:numId="39">
-    <w:abstractNumId w:val="21"/>
+  <w:num w:numId="45">
+    <w:abstractNumId w:val="13"/>
   </w:num>
 </w:numbering>
 </file>
@@ -9966,6 +11536,62 @@
       <w:lang w:eastAsia="es-ES"/>
     </w:rPr>
   </w:style>
+  <w:style w:type="character" w:styleId="Hipervnculovisitado">
+    <w:name w:val="FollowedHyperlink"/>
+    <w:basedOn w:val="Fuentedeprrafopredeter"/>
+    <w:uiPriority w:val="99"/>
+    <w:semiHidden/>
+    <w:unhideWhenUsed/>
+    <w:rsid w:val="00424D54"/>
+    <w:rPr>
+      <w:color w:val="800080" w:themeColor="followedHyperlink"/>
+      <w:u w:val="single"/>
+    </w:rPr>
+  </w:style>
+  <w:style w:type="paragraph" w:styleId="Textodeglobo">
+    <w:name w:val="Balloon Text"/>
+    <w:basedOn w:val="Normal"/>
+    <w:link w:val="TextodegloboCar"/>
+    <w:uiPriority w:val="99"/>
+    <w:semiHidden/>
+    <w:unhideWhenUsed/>
+    <w:rsid w:val="00080B1F"/>
+    <w:pPr>
+      <w:spacing w:after="0" w:line="240" w:lineRule="auto"/>
+    </w:pPr>
+    <w:rPr>
+      <w:rFonts w:ascii="Tahoma" w:hAnsi="Tahoma" w:cs="Tahoma"/>
+      <w:sz w:val="16"/>
+      <w:szCs w:val="16"/>
+    </w:rPr>
+  </w:style>
+  <w:style w:type="character" w:customStyle="1" w:styleId="TextodegloboCar">
+    <w:name w:val="Texto de globo Car"/>
+    <w:basedOn w:val="Fuentedeprrafopredeter"/>
+    <w:link w:val="Textodeglobo"/>
+    <w:uiPriority w:val="99"/>
+    <w:semiHidden/>
+    <w:rsid w:val="00080B1F"/>
+    <w:rPr>
+      <w:rFonts w:ascii="Tahoma" w:hAnsi="Tahoma" w:cs="Tahoma"/>
+      <w:sz w:val="16"/>
+      <w:szCs w:val="16"/>
+    </w:rPr>
+  </w:style>
+  <w:style w:type="paragraph" w:customStyle="1" w:styleId="qtextpara">
+    <w:name w:val="qtext_para"/>
+    <w:basedOn w:val="Normal"/>
+    <w:rsid w:val="00052ABB"/>
+    <w:pPr>
+      <w:spacing w:before="100" w:beforeAutospacing="1" w:after="100" w:afterAutospacing="1" w:line="240" w:lineRule="auto"/>
+    </w:pPr>
+    <w:rPr>
+      <w:rFonts w:ascii="Times New Roman" w:eastAsia="Times New Roman" w:hAnsi="Times New Roman" w:cs="Times New Roman"/>
+      <w:sz w:val="24"/>
+      <w:szCs w:val="24"/>
+      <w:lang w:eastAsia="es-ES"/>
+    </w:rPr>
+  </w:style>
 </w:styles>
 </file>
 

</xml_diff>

<commit_message>
Added new icons and mockup v2 finished
</commit_message>
<xml_diff>
--- a/Docs/SURVIVAL DOCUMENTATION v2.docx
+++ b/Docs/SURVIVAL DOCUMENTATION v2.docx
@@ -258,6 +258,11 @@
       </w:r>
     </w:p>
     <w:p>
+      <w:pPr>
+        <w:rPr>
+          <w:lang w:val="en-GB"/>
+        </w:rPr>
+      </w:pPr>
       <w:hyperlink r:id="rId8" w:history="1">
         <w:r>
           <w:rPr>
@@ -3280,17 +3285,16 @@
         <w:rPr>
           <w:rFonts w:ascii="Arial" w:eastAsia="Times New Roman" w:hAnsi="Arial" w:cs="Arial"/>
           <w:color w:val="333333"/>
-          <w:lang w:eastAsia="es-ES"/>
-        </w:rPr>
-      </w:pPr>
-      <w:proofErr w:type="spellStart"/>
+          <w:lang w:val="en-GB" w:eastAsia="es-ES"/>
+        </w:rPr>
+      </w:pPr>
       <w:r>
         <w:rPr>
           <w:rFonts w:ascii="Arial" w:eastAsia="Times New Roman" w:hAnsi="Arial" w:cs="Arial"/>
           <w:b/>
           <w:bCs/>
           <w:color w:val="333333"/>
-          <w:lang w:eastAsia="es-ES"/>
+          <w:lang w:val="en-GB" w:eastAsia="es-ES"/>
         </w:rPr>
         <w:t>A</w:t>
       </w:r>
@@ -3298,11 +3302,10 @@
         <w:rPr>
           <w:rFonts w:ascii="Arial" w:eastAsia="Times New Roman" w:hAnsi="Arial" w:cs="Arial"/>
           <w:color w:val="333333"/>
-          <w:lang w:eastAsia="es-ES"/>
+          <w:lang w:val="en-GB" w:eastAsia="es-ES"/>
         </w:rPr>
         <w:t>lert</w:t>
       </w:r>
-      <w:proofErr w:type="spellEnd"/>
     </w:p>
     <w:p>
       <w:pPr>
@@ -3312,17 +3315,16 @@
         <w:rPr>
           <w:rFonts w:ascii="Arial" w:eastAsia="Times New Roman" w:hAnsi="Arial" w:cs="Arial"/>
           <w:color w:val="333333"/>
-          <w:lang w:eastAsia="es-ES"/>
-        </w:rPr>
-      </w:pPr>
-      <w:proofErr w:type="spellStart"/>
+          <w:lang w:val="en-GB" w:eastAsia="es-ES"/>
+        </w:rPr>
+      </w:pPr>
       <w:r>
         <w:rPr>
           <w:rFonts w:ascii="Arial" w:eastAsia="Times New Roman" w:hAnsi="Arial" w:cs="Arial"/>
           <w:b/>
           <w:bCs/>
           <w:color w:val="333333"/>
-          <w:lang w:eastAsia="es-ES"/>
+          <w:lang w:val="en-GB" w:eastAsia="es-ES"/>
         </w:rPr>
         <w:t>L</w:t>
       </w:r>
@@ -3330,11 +3332,10 @@
         <w:rPr>
           <w:rFonts w:ascii="Arial" w:eastAsia="Times New Roman" w:hAnsi="Arial" w:cs="Arial"/>
           <w:color w:val="333333"/>
-          <w:lang w:eastAsia="es-ES"/>
+          <w:lang w:val="en-GB" w:eastAsia="es-ES"/>
         </w:rPr>
         <w:t>ockdown</w:t>
       </w:r>
-      <w:proofErr w:type="spellEnd"/>
     </w:p>
     <w:p>
       <w:pPr>
@@ -3564,17 +3565,16 @@
         <w:rPr>
           <w:rFonts w:ascii="Arial" w:eastAsia="Times New Roman" w:hAnsi="Arial" w:cs="Arial"/>
           <w:color w:val="333333"/>
-          <w:lang w:eastAsia="es-ES"/>
-        </w:rPr>
-      </w:pPr>
-      <w:proofErr w:type="spellStart"/>
+          <w:lang w:val="en-GB" w:eastAsia="es-ES"/>
+        </w:rPr>
+      </w:pPr>
       <w:r>
         <w:rPr>
           <w:rFonts w:ascii="Arial" w:eastAsia="Times New Roman" w:hAnsi="Arial" w:cs="Arial"/>
           <w:b/>
           <w:bCs/>
           <w:color w:val="333333"/>
-          <w:lang w:eastAsia="es-ES"/>
+          <w:lang w:val="en-GB" w:eastAsia="es-ES"/>
         </w:rPr>
         <w:t>E</w:t>
       </w:r>
@@ -3582,11 +3582,10 @@
         <w:rPr>
           <w:rFonts w:ascii="Arial" w:eastAsia="Times New Roman" w:hAnsi="Arial" w:cs="Arial"/>
           <w:color w:val="333333"/>
-          <w:lang w:eastAsia="es-ES"/>
+          <w:lang w:val="en-GB" w:eastAsia="es-ES"/>
         </w:rPr>
         <w:t>vacuate</w:t>
       </w:r>
-      <w:proofErr w:type="spellEnd"/>
     </w:p>
     <w:p>
       <w:pPr>
@@ -4598,16 +4597,17 @@
         <w:jc w:val="both"/>
         <w:rPr>
           <w:rFonts w:ascii="Arial" w:hAnsi="Arial" w:cs="Arial"/>
-          <w:lang w:val="en-GB" w:eastAsia="es-ES"/>
-        </w:rPr>
-      </w:pPr>
-      <w:r>
-        <w:rPr>
-          <w:rFonts w:ascii="Arial" w:hAnsi="Arial" w:cs="Arial"/>
-          <w:b/>
           <w:shd w:val="clear" w:color="auto" w:fill="FFFFFF"/>
           <w:lang w:val="en-GB"/>
         </w:rPr>
+      </w:pPr>
+      <w:r>
+        <w:rPr>
+          <w:rFonts w:ascii="Arial" w:hAnsi="Arial" w:cs="Arial"/>
+          <w:b/>
+          <w:shd w:val="clear" w:color="auto" w:fill="FFFFFF"/>
+          <w:lang w:val="en-GB"/>
+        </w:rPr>
         <w:t xml:space="preserve">Do not return to a flooded area until authorities indicate that it's safe. </w:t>
       </w:r>
       <w:r>
@@ -4636,6 +4636,155 @@
         </w:rPr>
         <w:t xml:space="preserve"> buildings, and so on. Floodwater itself can be contaminated by gasoline, oil, sewage, or other chemicals—another reason to stay out of any of it, even if it's standing water. </w:t>
       </w:r>
+    </w:p>
+    <w:p>
+      <w:pPr>
+        <w:rPr>
+          <w:rFonts w:ascii="Arial" w:hAnsi="Arial" w:cs="Arial"/>
+          <w:shd w:val="clear" w:color="auto" w:fill="FFFFFF"/>
+          <w:lang w:val="en-GB"/>
+        </w:rPr>
+      </w:pPr>
+      <w:r>
+        <w:rPr>
+          <w:rFonts w:ascii="Arial" w:hAnsi="Arial" w:cs="Arial"/>
+          <w:shd w:val="clear" w:color="auto" w:fill="FFFFFF"/>
+          <w:lang w:val="en-GB"/>
+        </w:rPr>
+        <w:br w:type="page"/>
+      </w:r>
+    </w:p>
+    <w:p>
+      <w:pPr>
+        <w:pStyle w:val="Prrafodelista"/>
+        <w:numPr>
+          <w:ilvl w:val="0"/>
+          <w:numId w:val="39"/>
+        </w:numPr>
+        <w:jc w:val="both"/>
+        <w:rPr>
+          <w:rFonts w:ascii="Arial" w:hAnsi="Arial" w:cs="Arial"/>
+          <w:lang w:val="en-GB" w:eastAsia="es-ES"/>
+        </w:rPr>
+      </w:pPr>
+      <w:r>
+        <w:rPr>
+          <w:rFonts w:ascii="Arial" w:hAnsi="Arial" w:cs="Arial"/>
+          <w:lang w:val="en-GB" w:eastAsia="es-ES"/>
+        </w:rPr>
+        <w:lastRenderedPageBreak/>
+        <w:t>BASIC NEEDS</w:t>
+      </w:r>
+    </w:p>
+    <w:p>
+      <w:pPr>
+        <w:jc w:val="both"/>
+        <w:rPr>
+          <w:rFonts w:ascii="Arial" w:hAnsi="Arial" w:cs="Arial"/>
+          <w:lang w:val="en-GB" w:eastAsia="es-ES"/>
+        </w:rPr>
+      </w:pPr>
+      <w:r>
+        <w:rPr>
+          <w:rFonts w:ascii="Arial" w:hAnsi="Arial" w:cs="Arial"/>
+          <w:lang w:val="en-GB" w:eastAsia="es-ES"/>
+        </w:rPr>
+        <w:t xml:space="preserve">Add questions </w:t>
+      </w:r>
+    </w:p>
+    <w:p>
+      <w:pPr>
+        <w:pStyle w:val="Prrafodelista"/>
+        <w:numPr>
+          <w:ilvl w:val="0"/>
+          <w:numId w:val="39"/>
+        </w:numPr>
+        <w:jc w:val="both"/>
+        <w:rPr>
+          <w:rFonts w:ascii="Arial" w:hAnsi="Arial" w:cs="Arial"/>
+          <w:lang w:val="en-GB" w:eastAsia="es-ES"/>
+        </w:rPr>
+      </w:pPr>
+      <w:r>
+        <w:rPr>
+          <w:rFonts w:ascii="Arial" w:hAnsi="Arial" w:cs="Arial"/>
+          <w:lang w:val="en-GB" w:eastAsia="es-ES"/>
+        </w:rPr>
+        <w:t>SUPPOSRTING NEEDS</w:t>
+      </w:r>
+    </w:p>
+    <w:p>
+      <w:pPr>
+        <w:pStyle w:val="Prrafodelista"/>
+        <w:numPr>
+          <w:ilvl w:val="0"/>
+          <w:numId w:val="39"/>
+        </w:numPr>
+        <w:jc w:val="both"/>
+        <w:rPr>
+          <w:rFonts w:ascii="Arial" w:hAnsi="Arial" w:cs="Arial"/>
+          <w:lang w:val="en-GB" w:eastAsia="es-ES"/>
+        </w:rPr>
+      </w:pPr>
+      <w:r>
+        <w:rPr>
+          <w:rFonts w:ascii="Arial" w:hAnsi="Arial" w:cs="Arial"/>
+          <w:lang w:val="en-GB" w:eastAsia="es-ES"/>
+        </w:rPr>
+        <w:t>SOURRONDINGS STATE</w:t>
+      </w:r>
+    </w:p>
+    <w:p>
+      <w:pPr>
+        <w:pStyle w:val="Prrafodelista"/>
+        <w:numPr>
+          <w:ilvl w:val="0"/>
+          <w:numId w:val="39"/>
+        </w:numPr>
+        <w:jc w:val="both"/>
+        <w:rPr>
+          <w:rFonts w:ascii="Arial" w:hAnsi="Arial" w:cs="Arial"/>
+          <w:lang w:val="en-GB" w:eastAsia="es-ES"/>
+        </w:rPr>
+      </w:pPr>
+      <w:r>
+        <w:rPr>
+          <w:rFonts w:ascii="Arial" w:hAnsi="Arial" w:cs="Arial"/>
+          <w:lang w:val="en-GB" w:eastAsia="es-ES"/>
+        </w:rPr>
+        <w:t>DISASTER SPECIFIC INFORMATION</w:t>
+      </w:r>
+    </w:p>
+    <w:p>
+      <w:pPr>
+        <w:pStyle w:val="Prrafodelista"/>
+        <w:numPr>
+          <w:ilvl w:val="0"/>
+          <w:numId w:val="39"/>
+        </w:numPr>
+        <w:jc w:val="both"/>
+        <w:rPr>
+          <w:rFonts w:ascii="Arial" w:hAnsi="Arial" w:cs="Arial"/>
+          <w:lang w:val="en-GB" w:eastAsia="es-ES"/>
+        </w:rPr>
+      </w:pPr>
+      <w:r>
+        <w:rPr>
+          <w:rFonts w:ascii="Arial" w:hAnsi="Arial" w:cs="Arial"/>
+          <w:lang w:val="en-GB" w:eastAsia="es-ES"/>
+        </w:rPr>
+        <w:t>EXTRA INFORMATION</w:t>
+      </w:r>
+    </w:p>
+    <w:p>
+      <w:pPr>
+        <w:pStyle w:val="Prrafodelista"/>
+        <w:jc w:val="both"/>
+        <w:rPr>
+          <w:rFonts w:ascii="Arial" w:hAnsi="Arial" w:cs="Arial"/>
+          <w:lang w:val="en-GB" w:eastAsia="es-ES"/>
+        </w:rPr>
+      </w:pPr>
     </w:p>
     <w:p>
       <w:pPr>

</xml_diff>

<commit_message>
Added proposal of questions Tried menu (fail)
</commit_message>
<xml_diff>
--- a/Docs/SURVIVAL DOCUMENTATION v2.docx
+++ b/Docs/SURVIVAL DOCUMENTATION v2.docx
@@ -128,24 +128,242 @@
     </w:p>
     <w:p>
       <w:pPr>
-        <w:rPr>
-          <w:rFonts w:ascii="Arial" w:eastAsia="Times New Roman" w:hAnsi="Arial" w:cs="Arial"/>
-          <w:b/>
-          <w:bCs/>
-          <w:lang w:val="en-GB" w:eastAsia="es-ES"/>
-        </w:rPr>
-      </w:pPr>
-      <w:proofErr w:type="spellStart"/>
-      <w:r>
-        <w:rPr>
-          <w:rFonts w:ascii="Arial" w:eastAsia="Times New Roman" w:hAnsi="Arial" w:cs="Arial"/>
-          <w:b/>
-          <w:bCs/>
-          <w:lang w:val="en-GB" w:eastAsia="es-ES"/>
-        </w:rPr>
-        <w:t>Suporting</w:t>
-      </w:r>
-      <w:proofErr w:type="spellEnd"/>
+        <w:pStyle w:val="Prrafodelista"/>
+        <w:numPr>
+          <w:ilvl w:val="0"/>
+          <w:numId w:val="47"/>
+        </w:numPr>
+        <w:rPr>
+          <w:rFonts w:ascii="Arial" w:eastAsia="Times New Roman" w:hAnsi="Arial" w:cs="Arial"/>
+          <w:bCs/>
+          <w:lang w:val="en-GB" w:eastAsia="es-ES"/>
+        </w:rPr>
+      </w:pPr>
+      <w:r>
+        <w:rPr>
+          <w:rFonts w:ascii="Arial" w:eastAsia="Times New Roman" w:hAnsi="Arial" w:cs="Arial"/>
+          <w:bCs/>
+          <w:lang w:val="en-GB" w:eastAsia="es-ES"/>
+        </w:rPr>
+        <w:t>I am seriously injured</w:t>
+      </w:r>
+    </w:p>
+    <w:p>
+      <w:pPr>
+        <w:pStyle w:val="Prrafodelista"/>
+        <w:numPr>
+          <w:ilvl w:val="0"/>
+          <w:numId w:val="47"/>
+        </w:numPr>
+        <w:rPr>
+          <w:rFonts w:ascii="Arial" w:eastAsia="Times New Roman" w:hAnsi="Arial" w:cs="Arial"/>
+          <w:bCs/>
+          <w:lang w:val="en-GB" w:eastAsia="es-ES"/>
+        </w:rPr>
+      </w:pPr>
+      <w:r>
+        <w:rPr>
+          <w:rFonts w:ascii="Arial" w:eastAsia="Times New Roman" w:hAnsi="Arial" w:cs="Arial"/>
+          <w:bCs/>
+          <w:lang w:val="en-GB" w:eastAsia="es-ES"/>
+        </w:rPr>
+        <w:t>I am stuck</w:t>
+      </w:r>
+    </w:p>
+    <w:p>
+      <w:pPr>
+        <w:pStyle w:val="Prrafodelista"/>
+        <w:numPr>
+          <w:ilvl w:val="0"/>
+          <w:numId w:val="47"/>
+        </w:numPr>
+        <w:rPr>
+          <w:rFonts w:ascii="Arial" w:eastAsia="Times New Roman" w:hAnsi="Arial" w:cs="Arial"/>
+          <w:bCs/>
+          <w:lang w:val="en-GB" w:eastAsia="es-ES"/>
+        </w:rPr>
+      </w:pPr>
+      <w:r>
+        <w:rPr>
+          <w:rFonts w:ascii="Arial" w:eastAsia="Times New Roman" w:hAnsi="Arial" w:cs="Arial"/>
+          <w:bCs/>
+          <w:lang w:val="en-GB" w:eastAsia="es-ES"/>
+        </w:rPr>
+        <w:t>I need urgent help</w:t>
+      </w:r>
+    </w:p>
+    <w:p>
+      <w:pPr>
+        <w:pStyle w:val="Prrafodelista"/>
+        <w:numPr>
+          <w:ilvl w:val="0"/>
+          <w:numId w:val="47"/>
+        </w:numPr>
+        <w:rPr>
+          <w:rFonts w:ascii="Arial" w:eastAsia="Times New Roman" w:hAnsi="Arial" w:cs="Arial"/>
+          <w:bCs/>
+          <w:lang w:val="en-GB" w:eastAsia="es-ES"/>
+        </w:rPr>
+      </w:pPr>
+      <w:r>
+        <w:rPr>
+          <w:rFonts w:ascii="Arial" w:eastAsia="Times New Roman" w:hAnsi="Arial" w:cs="Arial"/>
+          <w:bCs/>
+          <w:lang w:val="en-GB" w:eastAsia="es-ES"/>
+        </w:rPr>
+        <w:t>I am still in danger</w:t>
+      </w:r>
+    </w:p>
+    <w:p>
+      <w:pPr>
+        <w:pStyle w:val="Prrafodelista"/>
+        <w:numPr>
+          <w:ilvl w:val="0"/>
+          <w:numId w:val="47"/>
+        </w:numPr>
+        <w:jc w:val="both"/>
+        <w:rPr>
+          <w:rFonts w:ascii="Arial" w:hAnsi="Arial" w:cs="Arial"/>
+          <w:sz w:val="24"/>
+          <w:lang w:val="en-GB"/>
+        </w:rPr>
+      </w:pPr>
+      <w:r>
+        <w:rPr>
+          <w:rFonts w:ascii="Arial" w:hAnsi="Arial" w:cs="Arial"/>
+          <w:sz w:val="24"/>
+          <w:lang w:val="en-GB"/>
+        </w:rPr>
+        <w:t>I (we) can survive for (Less than one, 1-2 days, 3-4 days, more than 4)</w:t>
+      </w:r>
+    </w:p>
+    <w:p>
+      <w:pPr>
+        <w:ind w:firstLine="360"/>
+        <w:rPr>
+          <w:rFonts w:ascii="Arial" w:eastAsia="Times New Roman" w:hAnsi="Arial" w:cs="Arial"/>
+          <w:bCs/>
+          <w:lang w:val="en-GB" w:eastAsia="es-ES"/>
+        </w:rPr>
+      </w:pPr>
+      <w:r>
+        <w:rPr>
+          <w:rFonts w:ascii="Arial" w:eastAsia="Times New Roman" w:hAnsi="Arial" w:cs="Arial"/>
+          <w:bCs/>
+          <w:lang w:val="en-GB" w:eastAsia="es-ES"/>
+        </w:rPr>
+        <w:t xml:space="preserve">I </w:t>
+      </w:r>
+      <w:r>
+        <w:rPr>
+          <w:rFonts w:ascii="Arial" w:eastAsia="Times New Roman" w:hAnsi="Arial" w:cs="Arial"/>
+          <w:b/>
+          <w:bCs/>
+          <w:lang w:val="en-GB" w:eastAsia="es-ES"/>
+        </w:rPr>
+        <w:t>NEED</w:t>
+      </w:r>
+      <w:r>
+        <w:rPr>
+          <w:rFonts w:ascii="Arial" w:eastAsia="Times New Roman" w:hAnsi="Arial" w:cs="Arial"/>
+          <w:bCs/>
+          <w:lang w:val="en-GB" w:eastAsia="es-ES"/>
+        </w:rPr>
+        <w:t xml:space="preserve"> (check boxes)</w:t>
+      </w:r>
+    </w:p>
+    <w:p>
+      <w:pPr>
+        <w:pStyle w:val="Prrafodelista"/>
+        <w:numPr>
+          <w:ilvl w:val="0"/>
+          <w:numId w:val="47"/>
+        </w:numPr>
+        <w:rPr>
+          <w:rFonts w:ascii="Arial" w:eastAsia="Times New Roman" w:hAnsi="Arial" w:cs="Arial"/>
+          <w:bCs/>
+          <w:lang w:val="en-GB" w:eastAsia="es-ES"/>
+        </w:rPr>
+      </w:pPr>
+      <w:r>
+        <w:rPr>
+          <w:rFonts w:ascii="Arial" w:eastAsia="Times New Roman" w:hAnsi="Arial" w:cs="Arial"/>
+          <w:bCs/>
+          <w:lang w:val="en-GB" w:eastAsia="es-ES"/>
+        </w:rPr>
+        <w:t>M</w:t>
+      </w:r>
+      <w:r>
+        <w:rPr>
+          <w:rFonts w:ascii="Arial" w:eastAsia="Times New Roman" w:hAnsi="Arial" w:cs="Arial"/>
+          <w:bCs/>
+          <w:lang w:val="en-GB" w:eastAsia="es-ES"/>
+        </w:rPr>
+        <w:t>edicines/first aid</w:t>
+      </w:r>
+    </w:p>
+    <w:p>
+      <w:pPr>
+        <w:pStyle w:val="Prrafodelista"/>
+        <w:numPr>
+          <w:ilvl w:val="0"/>
+          <w:numId w:val="47"/>
+        </w:numPr>
+        <w:rPr>
+          <w:rFonts w:ascii="Arial" w:eastAsia="Times New Roman" w:hAnsi="Arial" w:cs="Arial"/>
+          <w:bCs/>
+          <w:lang w:val="en-GB" w:eastAsia="es-ES"/>
+        </w:rPr>
+      </w:pPr>
+      <w:r>
+        <w:rPr>
+          <w:rFonts w:ascii="Arial" w:eastAsia="Times New Roman" w:hAnsi="Arial" w:cs="Arial"/>
+          <w:bCs/>
+          <w:lang w:val="en-GB" w:eastAsia="es-ES"/>
+        </w:rPr>
+        <w:t>Water</w:t>
+      </w:r>
+    </w:p>
+    <w:p>
+      <w:pPr>
+        <w:pStyle w:val="Prrafodelista"/>
+        <w:numPr>
+          <w:ilvl w:val="0"/>
+          <w:numId w:val="47"/>
+        </w:numPr>
+        <w:rPr>
+          <w:rFonts w:ascii="Arial" w:eastAsia="Times New Roman" w:hAnsi="Arial" w:cs="Arial"/>
+          <w:bCs/>
+          <w:lang w:val="en-GB" w:eastAsia="es-ES"/>
+        </w:rPr>
+      </w:pPr>
+      <w:r>
+        <w:rPr>
+          <w:rFonts w:ascii="Arial" w:eastAsia="Times New Roman" w:hAnsi="Arial" w:cs="Arial"/>
+          <w:bCs/>
+          <w:lang w:val="en-GB" w:eastAsia="es-ES"/>
+        </w:rPr>
+        <w:t>Food</w:t>
+      </w:r>
+    </w:p>
+    <w:p>
+      <w:pPr>
+        <w:rPr>
+          <w:rFonts w:ascii="Arial" w:eastAsia="Times New Roman" w:hAnsi="Arial" w:cs="Arial"/>
+          <w:b/>
+          <w:bCs/>
+          <w:lang w:val="en-GB" w:eastAsia="es-ES"/>
+        </w:rPr>
+      </w:pPr>
+      <w:r>
+        <w:rPr>
+          <w:rFonts w:ascii="Arial" w:eastAsia="Times New Roman" w:hAnsi="Arial" w:cs="Arial"/>
+          <w:b/>
+          <w:bCs/>
+          <w:lang w:val="en-GB" w:eastAsia="es-ES"/>
+        </w:rPr>
+        <w:t>Supporting</w:t>
+      </w:r>
       <w:r>
         <w:rPr>
           <w:rFonts w:ascii="Arial" w:eastAsia="Times New Roman" w:hAnsi="Arial" w:cs="Arial"/>
@@ -158,24 +376,251 @@
     </w:p>
     <w:p>
       <w:pPr>
-        <w:rPr>
-          <w:rFonts w:ascii="Arial" w:eastAsia="Times New Roman" w:hAnsi="Arial" w:cs="Arial"/>
-          <w:b/>
-          <w:bCs/>
-          <w:lang w:val="en-GB" w:eastAsia="es-ES"/>
-        </w:rPr>
-      </w:pPr>
-      <w:proofErr w:type="spellStart"/>
-      <w:r>
-        <w:rPr>
-          <w:rFonts w:ascii="Arial" w:eastAsia="Times New Roman" w:hAnsi="Arial" w:cs="Arial"/>
-          <w:b/>
-          <w:bCs/>
-          <w:lang w:val="en-GB" w:eastAsia="es-ES"/>
-        </w:rPr>
-        <w:t>Surrondings</w:t>
-      </w:r>
-      <w:proofErr w:type="spellEnd"/>
+        <w:ind w:firstLine="360"/>
+        <w:rPr>
+          <w:rFonts w:ascii="Arial" w:eastAsia="Times New Roman" w:hAnsi="Arial" w:cs="Arial"/>
+          <w:bCs/>
+          <w:lang w:val="en-GB" w:eastAsia="es-ES"/>
+        </w:rPr>
+      </w:pPr>
+      <w:r>
+        <w:rPr>
+          <w:rFonts w:ascii="Arial" w:eastAsia="Times New Roman" w:hAnsi="Arial" w:cs="Arial"/>
+          <w:bCs/>
+          <w:lang w:val="en-GB" w:eastAsia="es-ES"/>
+        </w:rPr>
+        <w:t xml:space="preserve">I </w:t>
+      </w:r>
+      <w:r>
+        <w:rPr>
+          <w:rFonts w:ascii="Arial" w:eastAsia="Times New Roman" w:hAnsi="Arial" w:cs="Arial"/>
+          <w:b/>
+          <w:bCs/>
+          <w:lang w:val="en-GB" w:eastAsia="es-ES"/>
+        </w:rPr>
+        <w:t>NEED</w:t>
+      </w:r>
+      <w:r>
+        <w:rPr>
+          <w:rFonts w:ascii="Arial" w:eastAsia="Times New Roman" w:hAnsi="Arial" w:cs="Arial"/>
+          <w:bCs/>
+          <w:lang w:val="en-GB" w:eastAsia="es-ES"/>
+        </w:rPr>
+        <w:t xml:space="preserve"> (check boxes)</w:t>
+      </w:r>
+    </w:p>
+    <w:p>
+      <w:pPr>
+        <w:pStyle w:val="Prrafodelista"/>
+        <w:numPr>
+          <w:ilvl w:val="0"/>
+          <w:numId w:val="47"/>
+        </w:numPr>
+        <w:rPr>
+          <w:rFonts w:ascii="Arial" w:eastAsia="Times New Roman" w:hAnsi="Arial" w:cs="Arial"/>
+          <w:bCs/>
+          <w:lang w:val="en-GB" w:eastAsia="es-ES"/>
+        </w:rPr>
+      </w:pPr>
+      <w:r>
+        <w:rPr>
+          <w:rFonts w:ascii="Arial" w:eastAsia="Times New Roman" w:hAnsi="Arial" w:cs="Arial"/>
+          <w:bCs/>
+          <w:lang w:val="en-GB" w:eastAsia="es-ES"/>
+        </w:rPr>
+        <w:t>S</w:t>
+      </w:r>
+      <w:r>
+        <w:rPr>
+          <w:rFonts w:ascii="Arial" w:eastAsia="Times New Roman" w:hAnsi="Arial" w:cs="Arial"/>
+          <w:bCs/>
+          <w:lang w:val="en-GB" w:eastAsia="es-ES"/>
+        </w:rPr>
+        <w:t>helter</w:t>
+      </w:r>
+    </w:p>
+    <w:p>
+      <w:pPr>
+        <w:pStyle w:val="Prrafodelista"/>
+        <w:numPr>
+          <w:ilvl w:val="0"/>
+          <w:numId w:val="47"/>
+        </w:numPr>
+        <w:rPr>
+          <w:rFonts w:ascii="Arial" w:eastAsia="Times New Roman" w:hAnsi="Arial" w:cs="Arial"/>
+          <w:bCs/>
+          <w:lang w:val="en-GB" w:eastAsia="es-ES"/>
+        </w:rPr>
+      </w:pPr>
+      <w:r>
+        <w:rPr>
+          <w:rFonts w:ascii="Arial" w:eastAsia="Times New Roman" w:hAnsi="Arial" w:cs="Arial"/>
+          <w:bCs/>
+          <w:lang w:val="en-GB" w:eastAsia="es-ES"/>
+        </w:rPr>
+        <w:t>Electrical power</w:t>
+      </w:r>
+    </w:p>
+    <w:p>
+      <w:pPr>
+        <w:pStyle w:val="Prrafodelista"/>
+        <w:numPr>
+          <w:ilvl w:val="0"/>
+          <w:numId w:val="47"/>
+        </w:numPr>
+        <w:rPr>
+          <w:rFonts w:ascii="Arial" w:eastAsia="Times New Roman" w:hAnsi="Arial" w:cs="Arial"/>
+          <w:bCs/>
+          <w:lang w:val="en-GB" w:eastAsia="es-ES"/>
+        </w:rPr>
+      </w:pPr>
+      <w:r>
+        <w:rPr>
+          <w:rFonts w:ascii="Arial" w:eastAsia="Times New Roman" w:hAnsi="Arial" w:cs="Arial"/>
+          <w:bCs/>
+          <w:lang w:val="en-GB" w:eastAsia="es-ES"/>
+        </w:rPr>
+        <w:t>H</w:t>
+      </w:r>
+      <w:r>
+        <w:rPr>
+          <w:rFonts w:ascii="Arial" w:eastAsia="Times New Roman" w:hAnsi="Arial" w:cs="Arial"/>
+          <w:bCs/>
+          <w:lang w:val="en-GB" w:eastAsia="es-ES"/>
+        </w:rPr>
+        <w:t>eating</w:t>
+      </w:r>
+      <w:r>
+        <w:rPr>
+          <w:rFonts w:ascii="Arial" w:eastAsia="Times New Roman" w:hAnsi="Arial" w:cs="Arial"/>
+          <w:bCs/>
+          <w:lang w:val="en-GB" w:eastAsia="es-ES"/>
+        </w:rPr>
+        <w:t>/cooling</w:t>
+      </w:r>
+      <w:r>
+        <w:rPr>
+          <w:rFonts w:ascii="Arial" w:eastAsia="Times New Roman" w:hAnsi="Arial" w:cs="Arial"/>
+          <w:bCs/>
+          <w:lang w:val="en-GB" w:eastAsia="es-ES"/>
+        </w:rPr>
+        <w:t xml:space="preserve"> devices</w:t>
+      </w:r>
+    </w:p>
+    <w:p>
+      <w:pPr>
+        <w:pStyle w:val="Prrafodelista"/>
+        <w:numPr>
+          <w:ilvl w:val="0"/>
+          <w:numId w:val="47"/>
+        </w:numPr>
+        <w:rPr>
+          <w:rFonts w:ascii="Arial" w:eastAsia="Times New Roman" w:hAnsi="Arial" w:cs="Arial"/>
+          <w:bCs/>
+          <w:lang w:val="en-GB" w:eastAsia="es-ES"/>
+        </w:rPr>
+      </w:pPr>
+      <w:r>
+        <w:rPr>
+          <w:rFonts w:ascii="Arial" w:eastAsia="Times New Roman" w:hAnsi="Arial" w:cs="Arial"/>
+          <w:bCs/>
+          <w:lang w:val="en-GB" w:eastAsia="es-ES"/>
+        </w:rPr>
+        <w:t>H</w:t>
+      </w:r>
+      <w:r>
+        <w:rPr>
+          <w:rFonts w:ascii="Arial" w:eastAsia="Times New Roman" w:hAnsi="Arial" w:cs="Arial"/>
+          <w:bCs/>
+          <w:lang w:val="en-GB" w:eastAsia="es-ES"/>
+        </w:rPr>
+        <w:t>ygiene/sanitation products</w:t>
+      </w:r>
+    </w:p>
+    <w:p>
+      <w:pPr>
+        <w:pStyle w:val="Prrafodelista"/>
+        <w:numPr>
+          <w:ilvl w:val="0"/>
+          <w:numId w:val="47"/>
+        </w:numPr>
+        <w:rPr>
+          <w:rFonts w:ascii="Arial" w:eastAsia="Times New Roman" w:hAnsi="Arial" w:cs="Arial"/>
+          <w:bCs/>
+          <w:lang w:val="en-GB" w:eastAsia="es-ES"/>
+        </w:rPr>
+      </w:pPr>
+      <w:r>
+        <w:rPr>
+          <w:rFonts w:ascii="Arial" w:eastAsia="Times New Roman" w:hAnsi="Arial" w:cs="Arial"/>
+          <w:bCs/>
+          <w:lang w:val="en-GB" w:eastAsia="es-ES"/>
+        </w:rPr>
+        <w:t>Transportation</w:t>
+      </w:r>
+    </w:p>
+    <w:p>
+      <w:pPr>
+        <w:pStyle w:val="Prrafodelista"/>
+        <w:numPr>
+          <w:ilvl w:val="0"/>
+          <w:numId w:val="47"/>
+        </w:numPr>
+        <w:rPr>
+          <w:rFonts w:ascii="Arial" w:eastAsia="Times New Roman" w:hAnsi="Arial" w:cs="Arial"/>
+          <w:bCs/>
+          <w:lang w:val="en-GB" w:eastAsia="es-ES"/>
+        </w:rPr>
+      </w:pPr>
+      <w:r>
+        <w:rPr>
+          <w:rFonts w:ascii="Arial" w:eastAsia="Times New Roman" w:hAnsi="Arial" w:cs="Arial"/>
+          <w:bCs/>
+          <w:lang w:val="en-GB" w:eastAsia="es-ES"/>
+        </w:rPr>
+        <w:t>Protection</w:t>
+      </w:r>
+    </w:p>
+    <w:p>
+      <w:pPr>
+        <w:pStyle w:val="Prrafodelista"/>
+        <w:numPr>
+          <w:ilvl w:val="0"/>
+          <w:numId w:val="47"/>
+        </w:numPr>
+        <w:rPr>
+          <w:rFonts w:ascii="Arial" w:eastAsia="Times New Roman" w:hAnsi="Arial" w:cs="Arial"/>
+          <w:bCs/>
+          <w:lang w:val="en-GB" w:eastAsia="es-ES"/>
+        </w:rPr>
+      </w:pPr>
+      <w:r>
+        <w:rPr>
+          <w:rFonts w:ascii="Arial" w:eastAsia="Times New Roman" w:hAnsi="Arial" w:cs="Arial"/>
+          <w:bCs/>
+          <w:lang w:val="en-GB" w:eastAsia="es-ES"/>
+        </w:rPr>
+        <w:t>Communication</w:t>
+      </w:r>
+    </w:p>
+    <w:p>
+      <w:pPr>
+        <w:rPr>
+          <w:rFonts w:ascii="Arial" w:eastAsia="Times New Roman" w:hAnsi="Arial" w:cs="Arial"/>
+          <w:b/>
+          <w:bCs/>
+          <w:lang w:val="en-GB" w:eastAsia="es-ES"/>
+        </w:rPr>
+      </w:pPr>
+      <w:r>
+        <w:rPr>
+          <w:rFonts w:ascii="Arial" w:eastAsia="Times New Roman" w:hAnsi="Arial" w:cs="Arial"/>
+          <w:b/>
+          <w:bCs/>
+          <w:lang w:val="en-GB" w:eastAsia="es-ES"/>
+        </w:rPr>
+        <w:t>Surroundings</w:t>
+      </w:r>
       <w:r>
         <w:rPr>
           <w:rFonts w:ascii="Arial" w:eastAsia="Times New Roman" w:hAnsi="Arial" w:cs="Arial"/>
@@ -190,20 +635,259 @@
       <w:pPr>
         <w:rPr>
           <w:rFonts w:ascii="Arial" w:eastAsia="Times New Roman" w:hAnsi="Arial" w:cs="Arial"/>
-          <w:b/>
-          <w:bCs/>
-          <w:lang w:val="en-GB" w:eastAsia="es-ES"/>
-        </w:rPr>
-      </w:pPr>
-      <w:r>
-        <w:rPr>
-          <w:rFonts w:ascii="Arial" w:eastAsia="Times New Roman" w:hAnsi="Arial" w:cs="Arial"/>
-          <w:b/>
-          <w:bCs/>
-          <w:lang w:val="en-GB" w:eastAsia="es-ES"/>
-        </w:rPr>
-        <w:t>Disaster Specific information</w:t>
-      </w:r>
+          <w:bCs/>
+          <w:lang w:val="en-GB" w:eastAsia="es-ES"/>
+        </w:rPr>
+      </w:pPr>
+      <w:r>
+        <w:rPr>
+          <w:rFonts w:ascii="Arial" w:eastAsia="Times New Roman" w:hAnsi="Arial" w:cs="Arial"/>
+          <w:bCs/>
+          <w:lang w:val="en-GB" w:eastAsia="es-ES"/>
+        </w:rPr>
+        <w:t>I have been in a (check box)</w:t>
+      </w:r>
+    </w:p>
+    <w:p>
+      <w:pPr>
+        <w:pStyle w:val="Prrafodelista"/>
+        <w:numPr>
+          <w:ilvl w:val="0"/>
+          <w:numId w:val="47"/>
+        </w:numPr>
+        <w:rPr>
+          <w:rFonts w:ascii="Arial" w:eastAsia="Times New Roman" w:hAnsi="Arial" w:cs="Arial"/>
+          <w:bCs/>
+          <w:lang w:val="en-GB" w:eastAsia="es-ES"/>
+        </w:rPr>
+      </w:pPr>
+      <w:r>
+        <w:rPr>
+          <w:rFonts w:ascii="Arial" w:eastAsia="Times New Roman" w:hAnsi="Arial" w:cs="Arial"/>
+          <w:bCs/>
+          <w:lang w:val="en-GB" w:eastAsia="es-ES"/>
+        </w:rPr>
+        <w:lastRenderedPageBreak/>
+        <w:t>Tornado</w:t>
+      </w:r>
+    </w:p>
+    <w:p>
+      <w:pPr>
+        <w:pStyle w:val="Prrafodelista"/>
+        <w:numPr>
+          <w:ilvl w:val="0"/>
+          <w:numId w:val="47"/>
+        </w:numPr>
+        <w:rPr>
+          <w:rFonts w:ascii="Arial" w:eastAsia="Times New Roman" w:hAnsi="Arial" w:cs="Arial"/>
+          <w:bCs/>
+          <w:lang w:val="en-GB" w:eastAsia="es-ES"/>
+        </w:rPr>
+      </w:pPr>
+      <w:r>
+        <w:rPr>
+          <w:rFonts w:ascii="Arial" w:eastAsia="Times New Roman" w:hAnsi="Arial" w:cs="Arial"/>
+          <w:bCs/>
+          <w:lang w:val="en-GB" w:eastAsia="es-ES"/>
+        </w:rPr>
+        <w:t>Hurricane</w:t>
+      </w:r>
+    </w:p>
+    <w:p>
+      <w:pPr>
+        <w:pStyle w:val="Prrafodelista"/>
+        <w:numPr>
+          <w:ilvl w:val="0"/>
+          <w:numId w:val="47"/>
+        </w:numPr>
+        <w:rPr>
+          <w:rFonts w:ascii="Arial" w:eastAsia="Times New Roman" w:hAnsi="Arial" w:cs="Arial"/>
+          <w:bCs/>
+          <w:lang w:val="en-GB" w:eastAsia="es-ES"/>
+        </w:rPr>
+      </w:pPr>
+      <w:r>
+        <w:rPr>
+          <w:rFonts w:ascii="Arial" w:eastAsia="Times New Roman" w:hAnsi="Arial" w:cs="Arial"/>
+          <w:bCs/>
+          <w:lang w:val="en-GB" w:eastAsia="es-ES"/>
+        </w:rPr>
+        <w:t>Earthquake</w:t>
+      </w:r>
+    </w:p>
+    <w:p>
+      <w:pPr>
+        <w:pStyle w:val="Prrafodelista"/>
+        <w:numPr>
+          <w:ilvl w:val="0"/>
+          <w:numId w:val="47"/>
+        </w:numPr>
+        <w:rPr>
+          <w:rFonts w:ascii="Arial" w:eastAsia="Times New Roman" w:hAnsi="Arial" w:cs="Arial"/>
+          <w:bCs/>
+          <w:lang w:val="en-GB" w:eastAsia="es-ES"/>
+        </w:rPr>
+      </w:pPr>
+      <w:r>
+        <w:rPr>
+          <w:rFonts w:ascii="Arial" w:eastAsia="Times New Roman" w:hAnsi="Arial" w:cs="Arial"/>
+          <w:bCs/>
+          <w:lang w:val="en-GB" w:eastAsia="es-ES"/>
+        </w:rPr>
+        <w:t>Floods/Tsunami</w:t>
+      </w:r>
+    </w:p>
+    <w:p>
+      <w:pPr>
+        <w:pStyle w:val="Prrafodelista"/>
+        <w:numPr>
+          <w:ilvl w:val="0"/>
+          <w:numId w:val="47"/>
+        </w:numPr>
+        <w:rPr>
+          <w:rFonts w:ascii="Arial" w:eastAsia="Times New Roman" w:hAnsi="Arial" w:cs="Arial"/>
+          <w:bCs/>
+          <w:lang w:val="en-GB" w:eastAsia="es-ES"/>
+        </w:rPr>
+      </w:pPr>
+      <w:r>
+        <w:rPr>
+          <w:rFonts w:ascii="Arial" w:eastAsia="Times New Roman" w:hAnsi="Arial" w:cs="Arial"/>
+          <w:bCs/>
+          <w:lang w:val="en-GB" w:eastAsia="es-ES"/>
+        </w:rPr>
+        <w:t>Terrorist attack</w:t>
+      </w:r>
+    </w:p>
+    <w:p>
+      <w:pPr>
+        <w:rPr>
+          <w:rFonts w:ascii="Arial" w:eastAsia="Times New Roman" w:hAnsi="Arial" w:cs="Arial"/>
+          <w:bCs/>
+          <w:lang w:val="en-GB" w:eastAsia="es-ES"/>
+        </w:rPr>
+      </w:pPr>
+      <w:r>
+        <w:rPr>
+          <w:rFonts w:ascii="Arial" w:eastAsia="Times New Roman" w:hAnsi="Arial" w:cs="Arial"/>
+          <w:bCs/>
+          <w:lang w:val="en-GB" w:eastAsia="es-ES"/>
+        </w:rPr>
+        <w:t>Depending on the scenario, the following questions will appear or not</w:t>
+      </w:r>
+    </w:p>
+    <w:p>
+      <w:pPr>
+        <w:pStyle w:val="Prrafodelista"/>
+        <w:numPr>
+          <w:ilvl w:val="0"/>
+          <w:numId w:val="48"/>
+        </w:numPr>
+        <w:jc w:val="both"/>
+        <w:rPr>
+          <w:rFonts w:ascii="Arial" w:hAnsi="Arial" w:cs="Arial"/>
+          <w:sz w:val="24"/>
+          <w:lang w:val="en-GB"/>
+        </w:rPr>
+      </w:pPr>
+      <w:r>
+        <w:rPr>
+          <w:rFonts w:ascii="Arial" w:hAnsi="Arial" w:cs="Arial"/>
+          <w:sz w:val="24"/>
+          <w:lang w:val="en-GB"/>
+        </w:rPr>
+        <w:t>Level of building</w:t>
+      </w:r>
+      <w:r>
+        <w:rPr>
+          <w:rFonts w:ascii="Arial" w:hAnsi="Arial" w:cs="Arial"/>
+          <w:sz w:val="24"/>
+          <w:lang w:val="en-GB"/>
+        </w:rPr>
+        <w:t>s</w:t>
+      </w:r>
+      <w:r>
+        <w:rPr>
+          <w:rFonts w:ascii="Arial" w:hAnsi="Arial" w:cs="Arial"/>
+          <w:sz w:val="24"/>
+          <w:lang w:val="en-GB"/>
+        </w:rPr>
+        <w:t xml:space="preserve"> destruction (None, Dome minor destruction, several affected buildings, most of the buildings)</w:t>
+      </w:r>
+    </w:p>
+    <w:p>
+      <w:pPr>
+        <w:jc w:val="both"/>
+        <w:rPr>
+          <w:rFonts w:ascii="Arial" w:hAnsi="Arial" w:cs="Arial"/>
+          <w:sz w:val="24"/>
+          <w:lang w:val="en-GB"/>
+        </w:rPr>
+      </w:pPr>
+      <w:r>
+        <w:rPr>
+          <w:rFonts w:ascii="Arial" w:hAnsi="Arial" w:cs="Arial"/>
+          <w:sz w:val="24"/>
+          <w:lang w:val="en-GB"/>
+        </w:rPr>
+        <w:t>Only Floods/Tsunami</w:t>
+      </w:r>
+    </w:p>
+    <w:p>
+      <w:pPr>
+        <w:pStyle w:val="Prrafodelista"/>
+        <w:numPr>
+          <w:ilvl w:val="0"/>
+          <w:numId w:val="48"/>
+        </w:numPr>
+        <w:jc w:val="both"/>
+        <w:rPr>
+          <w:rFonts w:ascii="Arial" w:hAnsi="Arial" w:cs="Arial"/>
+          <w:sz w:val="24"/>
+          <w:lang w:val="en-GB"/>
+        </w:rPr>
+      </w:pPr>
+      <w:r>
+        <w:rPr>
+          <w:rFonts w:ascii="Arial" w:hAnsi="Arial" w:cs="Arial"/>
+          <w:sz w:val="24"/>
+          <w:lang w:val="en-GB"/>
+        </w:rPr>
+        <w:t>Level of water (None, 1-3 meters, 3-5 meters, more than 5)</w:t>
+      </w:r>
+    </w:p>
+    <w:p>
+      <w:pPr>
+        <w:pStyle w:val="Prrafodelista"/>
+        <w:numPr>
+          <w:ilvl w:val="0"/>
+          <w:numId w:val="48"/>
+        </w:numPr>
+        <w:jc w:val="both"/>
+        <w:rPr>
+          <w:rFonts w:ascii="Arial" w:hAnsi="Arial" w:cs="Arial"/>
+          <w:sz w:val="24"/>
+          <w:lang w:val="en-GB"/>
+        </w:rPr>
+      </w:pPr>
+      <w:r>
+        <w:rPr>
+          <w:rFonts w:ascii="Arial" w:hAnsi="Arial" w:cs="Arial"/>
+          <w:sz w:val="24"/>
+          <w:lang w:val="en-GB"/>
+        </w:rPr>
+        <w:t>It is impossible to access by land to where I am</w:t>
+      </w:r>
+    </w:p>
+    <w:p>
+      <w:pPr>
+        <w:rPr>
+          <w:rFonts w:ascii="Arial" w:eastAsia="Times New Roman" w:hAnsi="Arial" w:cs="Arial"/>
+          <w:b/>
+          <w:bCs/>
+          <w:lang w:val="en-GB" w:eastAsia="es-ES"/>
+        </w:rPr>
+      </w:pPr>
     </w:p>
     <w:p>
       <w:pPr>
@@ -222,6 +906,124 @@
           <w:lang w:val="en-GB" w:eastAsia="es-ES"/>
         </w:rPr>
         <w:t>Extra information</w:t>
+      </w:r>
+    </w:p>
+    <w:p>
+      <w:pPr>
+        <w:pStyle w:val="Prrafodelista"/>
+        <w:numPr>
+          <w:ilvl w:val="0"/>
+          <w:numId w:val="48"/>
+        </w:numPr>
+        <w:rPr>
+          <w:rFonts w:ascii="Arial" w:eastAsia="Times New Roman" w:hAnsi="Arial" w:cs="Arial"/>
+          <w:b/>
+          <w:bCs/>
+          <w:lang w:val="en-GB" w:eastAsia="es-ES"/>
+        </w:rPr>
+      </w:pPr>
+      <w:r>
+        <w:rPr>
+          <w:rFonts w:ascii="Arial" w:eastAsia="Times New Roman" w:hAnsi="Arial" w:cs="Arial"/>
+          <w:bCs/>
+          <w:lang w:val="en-GB" w:eastAsia="es-ES"/>
+        </w:rPr>
+        <w:t>I don’t have documentation</w:t>
+      </w:r>
+    </w:p>
+    <w:p>
+      <w:pPr>
+        <w:pStyle w:val="Prrafodelista"/>
+        <w:numPr>
+          <w:ilvl w:val="0"/>
+          <w:numId w:val="48"/>
+        </w:numPr>
+        <w:rPr>
+          <w:rFonts w:ascii="Arial" w:eastAsia="Times New Roman" w:hAnsi="Arial" w:cs="Arial"/>
+          <w:b/>
+          <w:bCs/>
+          <w:lang w:val="en-GB" w:eastAsia="es-ES"/>
+        </w:rPr>
+      </w:pPr>
+      <w:r>
+        <w:rPr>
+          <w:rFonts w:ascii="Arial" w:eastAsia="Times New Roman" w:hAnsi="Arial" w:cs="Arial"/>
+          <w:bCs/>
+          <w:lang w:val="en-GB" w:eastAsia="es-ES"/>
+        </w:rPr>
+        <w:t xml:space="preserve">I have lost family/friends </w:t>
+      </w:r>
+    </w:p>
+    <w:p>
+      <w:pPr>
+        <w:pStyle w:val="Prrafodelista"/>
+        <w:rPr>
+          <w:rFonts w:ascii="Arial" w:eastAsia="Times New Roman" w:hAnsi="Arial" w:cs="Arial"/>
+          <w:b/>
+          <w:bCs/>
+          <w:lang w:val="en-GB" w:eastAsia="es-ES"/>
+        </w:rPr>
+      </w:pPr>
+      <w:r>
+        <w:rPr>
+          <w:rFonts w:ascii="Arial" w:eastAsia="Times New Roman" w:hAnsi="Arial" w:cs="Arial"/>
+          <w:bCs/>
+          <w:lang w:val="en-GB" w:eastAsia="es-ES"/>
+        </w:rPr>
+        <w:t>Names: [box to write]</w:t>
+      </w:r>
+    </w:p>
+    <w:p>
+      <w:pPr>
+        <w:rPr>
+          <w:rFonts w:ascii="Arial" w:eastAsia="Times New Roman" w:hAnsi="Arial" w:cs="Arial"/>
+          <w:bCs/>
+          <w:lang w:val="en-GB" w:eastAsia="es-ES"/>
+        </w:rPr>
+      </w:pPr>
+      <w:r>
+        <w:rPr>
+          <w:rFonts w:ascii="Arial" w:eastAsia="Times New Roman" w:hAnsi="Arial" w:cs="Arial"/>
+          <w:bCs/>
+          <w:lang w:val="en-GB" w:eastAsia="es-ES"/>
+        </w:rPr>
+        <w:t>Write any important information you need to communicate, SHORT!</w:t>
+      </w:r>
+    </w:p>
+    <w:p>
+      <w:pPr>
+        <w:rPr>
+          <w:rFonts w:ascii="Arial" w:eastAsia="Times New Roman" w:hAnsi="Arial" w:cs="Arial"/>
+          <w:b/>
+          <w:bCs/>
+          <w:lang w:val="en-GB" w:eastAsia="es-ES"/>
+        </w:rPr>
+      </w:pPr>
+      <w:r>
+        <w:rPr>
+          <w:rFonts w:ascii="Arial" w:eastAsia="Times New Roman" w:hAnsi="Arial" w:cs="Arial"/>
+          <w:bCs/>
+          <w:lang w:val="en-GB" w:eastAsia="es-ES"/>
+        </w:rPr>
+        <w:t>[</w:t>
+      </w:r>
+      <w:proofErr w:type="gramStart"/>
+      <w:r>
+        <w:rPr>
+          <w:rFonts w:ascii="Arial" w:eastAsia="Times New Roman" w:hAnsi="Arial" w:cs="Arial"/>
+          <w:bCs/>
+          <w:lang w:val="en-GB" w:eastAsia="es-ES"/>
+        </w:rPr>
+        <w:t>box</w:t>
+      </w:r>
+      <w:proofErr w:type="gramEnd"/>
+      <w:r>
+        <w:rPr>
+          <w:rFonts w:ascii="Arial" w:eastAsia="Times New Roman" w:hAnsi="Arial" w:cs="Arial"/>
+          <w:bCs/>
+          <w:lang w:val="en-GB" w:eastAsia="es-ES"/>
+        </w:rPr>
+        <w:t xml:space="preserve"> to write]</w:t>
       </w:r>
       <w:r>
         <w:rPr>
@@ -1901,17 +2703,6 @@
     </w:p>
     <w:p>
       <w:pPr>
-        <w:spacing w:before="240"/>
-        <w:jc w:val="both"/>
-        <w:rPr>
-          <w:rFonts w:ascii="Arial" w:hAnsi="Arial" w:cs="Arial"/>
-          <w:b/>
-          <w:lang w:val="en-GB"/>
-        </w:rPr>
-      </w:pPr>
-    </w:p>
-    <w:p>
-      <w:pPr>
         <w:shd w:val="clear" w:color="auto" w:fill="FFFFFF"/>
         <w:spacing w:before="240" w:after="50"/>
         <w:jc w:val="both"/>
@@ -2429,16 +3220,7 @@
           <w:color w:val="222222"/>
           <w:lang w:val="en-GB" w:eastAsia="es-ES"/>
         </w:rPr>
-        <w:t xml:space="preserve">. Now is the time to put into motion all of the preparation you did before the storm struck. If you didn't need to reinforce your home, close the blinds, move important items away from the windows, and </w:t>
-      </w:r>
-      <w:r>
-        <w:rPr>
-          <w:rFonts w:ascii="Arial" w:eastAsia="Times New Roman" w:hAnsi="Arial" w:cs="Arial"/>
-          <w:color w:val="222222"/>
-          <w:lang w:val="en-GB" w:eastAsia="es-ES"/>
-        </w:rPr>
-        <w:lastRenderedPageBreak/>
-        <w:t>secure them. Stay away from the windows yourself. Close interior doors, and stay as far to the interior of your home as possible.</w:t>
+        <w:t>. Now is the time to put into motion all of the preparation you did before the storm struck. If you didn't need to reinforce your home, close the blinds, move important items away from the windows, and secure them. Stay away from the windows yourself. Close interior doors, and stay as far to the interior of your home as possible.</w:t>
       </w:r>
     </w:p>
     <w:p>
@@ -2464,6 +3246,7 @@
           <w:color w:val="222222"/>
           <w:lang w:val="en-GB" w:eastAsia="es-ES"/>
         </w:rPr>
+        <w:lastRenderedPageBreak/>
         <w:t>Obey evacuation orders</w:t>
       </w:r>
       <w:r>
@@ -2873,7 +3656,7 @@
           <w:rFonts w:ascii="Arial" w:eastAsia="Times New Roman" w:hAnsi="Arial" w:cs="Arial"/>
           <w:lang w:val="en-GB" w:eastAsia="es-ES"/>
         </w:rPr>
-        <w:t xml:space="preserve">. Six inches of water will reach the bottom of most cars, causing control issues. If that water gets into the engine, your car will stall. Six </w:t>
+        <w:t xml:space="preserve">. Six inches of water will reach the bottom of most cars, causing control issues. If that water gets into the engine, your car will stall. Six inches is all it takes. A foot is enough to float a car or truck. Two feet will carry almost any vehicle off, including SUVs. Don't be deceived by what looks like a </w:t>
       </w:r>
       <w:r>
         <w:rPr>
@@ -2881,7 +3664,7 @@
           <w:lang w:val="en-GB" w:eastAsia="es-ES"/>
         </w:rPr>
         <w:lastRenderedPageBreak/>
-        <w:t>inches is all it takes. A foot is enough to float a car or truck. Two feet will carry almost any vehicle off, including SUVs. Don't be deceived by what looks like a little water either—the road underneath may have washed away, making it deeper than it appears, especially at night. Don't risk your vehicle or your life. Pull over, drive around, or get out and get to higher ground.</w:t>
+        <w:t>little water either—the road underneath may have washed away, making it deeper than it appears, especially at night. Don't risk your vehicle or your life. Pull over, drive around, or get out and get to higher ground.</w:t>
       </w:r>
     </w:p>
     <w:p>
@@ -3377,26 +4160,34 @@
           <w:color w:val="333333"/>
           <w:lang w:val="en-GB" w:eastAsia="es-ES"/>
         </w:rPr>
+        <w:t>Know the source of danger</w:t>
+      </w:r>
+      <w:r>
+        <w:rPr>
+          <w:rFonts w:ascii="Arial" w:eastAsia="Times New Roman" w:hAnsi="Arial" w:cs="Arial"/>
+          <w:b/>
+          <w:bCs/>
+          <w:color w:val="333333"/>
+          <w:lang w:val="en-GB" w:eastAsia="es-ES"/>
+        </w:rPr>
+        <w:br/>
+      </w:r>
+      <w:r>
+        <w:rPr>
+          <w:rFonts w:ascii="Arial" w:eastAsia="Times New Roman" w:hAnsi="Arial" w:cs="Arial"/>
+          <w:color w:val="333333"/>
+          <w:lang w:val="en-GB" w:eastAsia="es-ES"/>
+        </w:rPr>
+        <w:t xml:space="preserve">Where is the threat? Know where the danger is coming from. Is this person </w:t>
+      </w:r>
+      <w:r>
+        <w:rPr>
+          <w:rFonts w:ascii="Arial" w:eastAsia="Times New Roman" w:hAnsi="Arial" w:cs="Arial"/>
+          <w:color w:val="333333"/>
+          <w:lang w:val="en-GB" w:eastAsia="es-ES"/>
+        </w:rPr>
         <w:lastRenderedPageBreak/>
-        <w:t>Know the source of danger</w:t>
-      </w:r>
-      <w:r>
-        <w:rPr>
-          <w:rFonts w:ascii="Arial" w:eastAsia="Times New Roman" w:hAnsi="Arial" w:cs="Arial"/>
-          <w:b/>
-          <w:bCs/>
-          <w:color w:val="333333"/>
-          <w:lang w:val="en-GB" w:eastAsia="es-ES"/>
-        </w:rPr>
-        <w:br/>
-      </w:r>
-      <w:r>
-        <w:rPr>
-          <w:rFonts w:ascii="Arial" w:eastAsia="Times New Roman" w:hAnsi="Arial" w:cs="Arial"/>
-          <w:color w:val="333333"/>
-          <w:lang w:val="en-GB" w:eastAsia="es-ES"/>
-        </w:rPr>
-        <w:t>Where is the threat? Know where the danger is coming from. Is this person shooting actively? Are they on the move? In which direction? </w:t>
+        <w:t>shooting actively? Are they on the move? In which direction? </w:t>
       </w:r>
       <w:r>
         <w:rPr>
@@ -8802,6 +9593,118 @@
     </w:lvl>
   </w:abstractNum>
   <w:abstractNum w:abstractNumId="28">
+    <w:nsid w:val="53576745"/>
+    <w:multiLevelType w:val="hybridMultilevel"/>
+    <w:tmpl w:val="50F412AA"/>
+    <w:lvl w:ilvl="0" w:tplc="14045264">
+      <w:numFmt w:val="bullet"/>
+      <w:lvlText w:val="-"/>
+      <w:lvlJc w:val="left"/>
+      <w:pPr>
+        <w:ind w:left="720" w:hanging="360"/>
+      </w:pPr>
+      <w:rPr>
+        <w:rFonts w:ascii="Arial" w:eastAsia="Times New Roman" w:hAnsi="Arial" w:cs="Arial" w:hint="default"/>
+      </w:rPr>
+    </w:lvl>
+    <w:lvl w:ilvl="1" w:tplc="0C0A0003" w:tentative="1">
+      <w:start w:val="1"/>
+      <w:numFmt w:val="bullet"/>
+      <w:lvlText w:val="o"/>
+      <w:lvlJc w:val="left"/>
+      <w:pPr>
+        <w:ind w:left="1440" w:hanging="360"/>
+      </w:pPr>
+      <w:rPr>
+        <w:rFonts w:ascii="Courier New" w:hAnsi="Courier New" w:cs="Courier New" w:hint="default"/>
+      </w:rPr>
+    </w:lvl>
+    <w:lvl w:ilvl="2" w:tplc="0C0A0005" w:tentative="1">
+      <w:start w:val="1"/>
+      <w:numFmt w:val="bullet"/>
+      <w:lvlText w:val=""/>
+      <w:lvlJc w:val="left"/>
+      <w:pPr>
+        <w:ind w:left="2160" w:hanging="360"/>
+      </w:pPr>
+      <w:rPr>
+        <w:rFonts w:ascii="Wingdings" w:hAnsi="Wingdings" w:hint="default"/>
+      </w:rPr>
+    </w:lvl>
+    <w:lvl w:ilvl="3" w:tplc="0C0A0001" w:tentative="1">
+      <w:start w:val="1"/>
+      <w:numFmt w:val="bullet"/>
+      <w:lvlText w:val=""/>
+      <w:lvlJc w:val="left"/>
+      <w:pPr>
+        <w:ind w:left="2880" w:hanging="360"/>
+      </w:pPr>
+      <w:rPr>
+        <w:rFonts w:ascii="Symbol" w:hAnsi="Symbol" w:hint="default"/>
+      </w:rPr>
+    </w:lvl>
+    <w:lvl w:ilvl="4" w:tplc="0C0A0003" w:tentative="1">
+      <w:start w:val="1"/>
+      <w:numFmt w:val="bullet"/>
+      <w:lvlText w:val="o"/>
+      <w:lvlJc w:val="left"/>
+      <w:pPr>
+        <w:ind w:left="3600" w:hanging="360"/>
+      </w:pPr>
+      <w:rPr>
+        <w:rFonts w:ascii="Courier New" w:hAnsi="Courier New" w:cs="Courier New" w:hint="default"/>
+      </w:rPr>
+    </w:lvl>
+    <w:lvl w:ilvl="5" w:tplc="0C0A0005" w:tentative="1">
+      <w:start w:val="1"/>
+      <w:numFmt w:val="bullet"/>
+      <w:lvlText w:val=""/>
+      <w:lvlJc w:val="left"/>
+      <w:pPr>
+        <w:ind w:left="4320" w:hanging="360"/>
+      </w:pPr>
+      <w:rPr>
+        <w:rFonts w:ascii="Wingdings" w:hAnsi="Wingdings" w:hint="default"/>
+      </w:rPr>
+    </w:lvl>
+    <w:lvl w:ilvl="6" w:tplc="0C0A0001" w:tentative="1">
+      <w:start w:val="1"/>
+      <w:numFmt w:val="bullet"/>
+      <w:lvlText w:val=""/>
+      <w:lvlJc w:val="left"/>
+      <w:pPr>
+        <w:ind w:left="5040" w:hanging="360"/>
+      </w:pPr>
+      <w:rPr>
+        <w:rFonts w:ascii="Symbol" w:hAnsi="Symbol" w:hint="default"/>
+      </w:rPr>
+    </w:lvl>
+    <w:lvl w:ilvl="7" w:tplc="0C0A0003" w:tentative="1">
+      <w:start w:val="1"/>
+      <w:numFmt w:val="bullet"/>
+      <w:lvlText w:val="o"/>
+      <w:lvlJc w:val="left"/>
+      <w:pPr>
+        <w:ind w:left="5760" w:hanging="360"/>
+      </w:pPr>
+      <w:rPr>
+        <w:rFonts w:ascii="Courier New" w:hAnsi="Courier New" w:cs="Courier New" w:hint="default"/>
+      </w:rPr>
+    </w:lvl>
+    <w:lvl w:ilvl="8" w:tplc="0C0A0005" w:tentative="1">
+      <w:start w:val="1"/>
+      <w:numFmt w:val="bullet"/>
+      <w:lvlText w:val=""/>
+      <w:lvlJc w:val="left"/>
+      <w:pPr>
+        <w:ind w:left="6480" w:hanging="360"/>
+      </w:pPr>
+      <w:rPr>
+        <w:rFonts w:ascii="Wingdings" w:hAnsi="Wingdings" w:hint="default"/>
+      </w:rPr>
+    </w:lvl>
+  </w:abstractNum>
+  <w:abstractNum w:abstractNumId="29">
     <w:nsid w:val="53AC2A40"/>
     <w:multiLevelType w:val="multilevel"/>
     <w:tmpl w:val="110C3A00"/>
@@ -8950,7 +9853,7 @@
       </w:rPr>
     </w:lvl>
   </w:abstractNum>
-  <w:abstractNum w:abstractNumId="29">
+  <w:abstractNum w:abstractNumId="30">
     <w:nsid w:val="55A0120F"/>
     <w:multiLevelType w:val="multilevel"/>
     <w:tmpl w:val="1D0A60B2"/>
@@ -9099,7 +10002,7 @@
       </w:rPr>
     </w:lvl>
   </w:abstractNum>
-  <w:abstractNum w:abstractNumId="30">
+  <w:abstractNum w:abstractNumId="31">
     <w:nsid w:val="56182B3C"/>
     <w:multiLevelType w:val="multilevel"/>
     <w:tmpl w:val="B90EC50A"/>
@@ -9248,7 +10151,7 @@
       </w:rPr>
     </w:lvl>
   </w:abstractNum>
-  <w:abstractNum w:abstractNumId="31">
+  <w:abstractNum w:abstractNumId="32">
     <w:nsid w:val="59BC4FFE"/>
     <w:multiLevelType w:val="hybridMultilevel"/>
     <w:tmpl w:val="29BA3620"/>
@@ -9361,7 +10264,7 @@
       </w:rPr>
     </w:lvl>
   </w:abstractNum>
-  <w:abstractNum w:abstractNumId="32">
+  <w:abstractNum w:abstractNumId="33">
     <w:nsid w:val="5B3C682F"/>
     <w:multiLevelType w:val="multilevel"/>
     <w:tmpl w:val="586EE78A"/>
@@ -9510,7 +10413,119 @@
       </w:rPr>
     </w:lvl>
   </w:abstractNum>
-  <w:abstractNum w:abstractNumId="33">
+  <w:abstractNum w:abstractNumId="34">
+    <w:nsid w:val="5D1E0B61"/>
+    <w:multiLevelType w:val="hybridMultilevel"/>
+    <w:tmpl w:val="F8461B9E"/>
+    <w:lvl w:ilvl="0" w:tplc="A640885E">
+      <w:numFmt w:val="bullet"/>
+      <w:lvlText w:val="-"/>
+      <w:lvlJc w:val="left"/>
+      <w:pPr>
+        <w:ind w:left="720" w:hanging="360"/>
+      </w:pPr>
+      <w:rPr>
+        <w:rFonts w:ascii="Arial" w:eastAsiaTheme="minorHAnsi" w:hAnsi="Arial" w:cs="Arial" w:hint="default"/>
+      </w:rPr>
+    </w:lvl>
+    <w:lvl w:ilvl="1" w:tplc="0C0A0003" w:tentative="1">
+      <w:start w:val="1"/>
+      <w:numFmt w:val="bullet"/>
+      <w:lvlText w:val="o"/>
+      <w:lvlJc w:val="left"/>
+      <w:pPr>
+        <w:ind w:left="1440" w:hanging="360"/>
+      </w:pPr>
+      <w:rPr>
+        <w:rFonts w:ascii="Courier New" w:hAnsi="Courier New" w:cs="Courier New" w:hint="default"/>
+      </w:rPr>
+    </w:lvl>
+    <w:lvl w:ilvl="2" w:tplc="0C0A0005" w:tentative="1">
+      <w:start w:val="1"/>
+      <w:numFmt w:val="bullet"/>
+      <w:lvlText w:val=""/>
+      <w:lvlJc w:val="left"/>
+      <w:pPr>
+        <w:ind w:left="2160" w:hanging="360"/>
+      </w:pPr>
+      <w:rPr>
+        <w:rFonts w:ascii="Wingdings" w:hAnsi="Wingdings" w:hint="default"/>
+      </w:rPr>
+    </w:lvl>
+    <w:lvl w:ilvl="3" w:tplc="0C0A0001" w:tentative="1">
+      <w:start w:val="1"/>
+      <w:numFmt w:val="bullet"/>
+      <w:lvlText w:val=""/>
+      <w:lvlJc w:val="left"/>
+      <w:pPr>
+        <w:ind w:left="2880" w:hanging="360"/>
+      </w:pPr>
+      <w:rPr>
+        <w:rFonts w:ascii="Symbol" w:hAnsi="Symbol" w:hint="default"/>
+      </w:rPr>
+    </w:lvl>
+    <w:lvl w:ilvl="4" w:tplc="0C0A0003" w:tentative="1">
+      <w:start w:val="1"/>
+      <w:numFmt w:val="bullet"/>
+      <w:lvlText w:val="o"/>
+      <w:lvlJc w:val="left"/>
+      <w:pPr>
+        <w:ind w:left="3600" w:hanging="360"/>
+      </w:pPr>
+      <w:rPr>
+        <w:rFonts w:ascii="Courier New" w:hAnsi="Courier New" w:cs="Courier New" w:hint="default"/>
+      </w:rPr>
+    </w:lvl>
+    <w:lvl w:ilvl="5" w:tplc="0C0A0005" w:tentative="1">
+      <w:start w:val="1"/>
+      <w:numFmt w:val="bullet"/>
+      <w:lvlText w:val=""/>
+      <w:lvlJc w:val="left"/>
+      <w:pPr>
+        <w:ind w:left="4320" w:hanging="360"/>
+      </w:pPr>
+      <w:rPr>
+        <w:rFonts w:ascii="Wingdings" w:hAnsi="Wingdings" w:hint="default"/>
+      </w:rPr>
+    </w:lvl>
+    <w:lvl w:ilvl="6" w:tplc="0C0A0001" w:tentative="1">
+      <w:start w:val="1"/>
+      <w:numFmt w:val="bullet"/>
+      <w:lvlText w:val=""/>
+      <w:lvlJc w:val="left"/>
+      <w:pPr>
+        <w:ind w:left="5040" w:hanging="360"/>
+      </w:pPr>
+      <w:rPr>
+        <w:rFonts w:ascii="Symbol" w:hAnsi="Symbol" w:hint="default"/>
+      </w:rPr>
+    </w:lvl>
+    <w:lvl w:ilvl="7" w:tplc="0C0A0003" w:tentative="1">
+      <w:start w:val="1"/>
+      <w:numFmt w:val="bullet"/>
+      <w:lvlText w:val="o"/>
+      <w:lvlJc w:val="left"/>
+      <w:pPr>
+        <w:ind w:left="5760" w:hanging="360"/>
+      </w:pPr>
+      <w:rPr>
+        <w:rFonts w:ascii="Courier New" w:hAnsi="Courier New" w:cs="Courier New" w:hint="default"/>
+      </w:rPr>
+    </w:lvl>
+    <w:lvl w:ilvl="8" w:tplc="0C0A0005" w:tentative="1">
+      <w:start w:val="1"/>
+      <w:numFmt w:val="bullet"/>
+      <w:lvlText w:val=""/>
+      <w:lvlJc w:val="left"/>
+      <w:pPr>
+        <w:ind w:left="6480" w:hanging="360"/>
+      </w:pPr>
+      <w:rPr>
+        <w:rFonts w:ascii="Wingdings" w:hAnsi="Wingdings" w:hint="default"/>
+      </w:rPr>
+    </w:lvl>
+  </w:abstractNum>
+  <w:abstractNum w:abstractNumId="35">
     <w:nsid w:val="5D8A351A"/>
     <w:multiLevelType w:val="multilevel"/>
     <w:tmpl w:val="CD6E95C8"/>
@@ -9659,7 +10674,7 @@
       </w:rPr>
     </w:lvl>
   </w:abstractNum>
-  <w:abstractNum w:abstractNumId="34">
+  <w:abstractNum w:abstractNumId="36">
     <w:nsid w:val="5F9349CD"/>
     <w:multiLevelType w:val="multilevel"/>
     <w:tmpl w:val="E6C84DF2"/>
@@ -9808,7 +10823,7 @@
       </w:rPr>
     </w:lvl>
   </w:abstractNum>
-  <w:abstractNum w:abstractNumId="35">
+  <w:abstractNum w:abstractNumId="37">
     <w:nsid w:val="62883762"/>
     <w:multiLevelType w:val="hybridMultilevel"/>
     <w:tmpl w:val="E402B31A"/>
@@ -9921,7 +10936,7 @@
       </w:rPr>
     </w:lvl>
   </w:abstractNum>
-  <w:abstractNum w:abstractNumId="36">
+  <w:abstractNum w:abstractNumId="38">
     <w:nsid w:val="64FC5A16"/>
     <w:multiLevelType w:val="multilevel"/>
     <w:tmpl w:val="B3FC5EEE"/>
@@ -10070,7 +11085,7 @@
       </w:rPr>
     </w:lvl>
   </w:abstractNum>
-  <w:abstractNum w:abstractNumId="37">
+  <w:abstractNum w:abstractNumId="39">
     <w:nsid w:val="67370467"/>
     <w:multiLevelType w:val="multilevel"/>
     <w:tmpl w:val="0B9CC442"/>
@@ -10219,7 +11234,7 @@
       </w:rPr>
     </w:lvl>
   </w:abstractNum>
-  <w:abstractNum w:abstractNumId="38">
+  <w:abstractNum w:abstractNumId="40">
     <w:nsid w:val="6C456AB4"/>
     <w:multiLevelType w:val="multilevel"/>
     <w:tmpl w:val="AB1034AE"/>
@@ -10368,7 +11383,119 @@
       </w:rPr>
     </w:lvl>
   </w:abstractNum>
-  <w:abstractNum w:abstractNumId="39">
+  <w:abstractNum w:abstractNumId="41">
+    <w:nsid w:val="6E30666B"/>
+    <w:multiLevelType w:val="hybridMultilevel"/>
+    <w:tmpl w:val="8B944B5C"/>
+    <w:lvl w:ilvl="0" w:tplc="21AAE0B8">
+      <w:numFmt w:val="bullet"/>
+      <w:lvlText w:val="-"/>
+      <w:lvlJc w:val="left"/>
+      <w:pPr>
+        <w:ind w:left="720" w:hanging="360"/>
+      </w:pPr>
+      <w:rPr>
+        <w:rFonts w:ascii="Arial" w:eastAsia="Times New Roman" w:hAnsi="Arial" w:cs="Arial" w:hint="default"/>
+      </w:rPr>
+    </w:lvl>
+    <w:lvl w:ilvl="1" w:tplc="0C0A0003" w:tentative="1">
+      <w:start w:val="1"/>
+      <w:numFmt w:val="bullet"/>
+      <w:lvlText w:val="o"/>
+      <w:lvlJc w:val="left"/>
+      <w:pPr>
+        <w:ind w:left="1440" w:hanging="360"/>
+      </w:pPr>
+      <w:rPr>
+        <w:rFonts w:ascii="Courier New" w:hAnsi="Courier New" w:cs="Courier New" w:hint="default"/>
+      </w:rPr>
+    </w:lvl>
+    <w:lvl w:ilvl="2" w:tplc="0C0A0005" w:tentative="1">
+      <w:start w:val="1"/>
+      <w:numFmt w:val="bullet"/>
+      <w:lvlText w:val=""/>
+      <w:lvlJc w:val="left"/>
+      <w:pPr>
+        <w:ind w:left="2160" w:hanging="360"/>
+      </w:pPr>
+      <w:rPr>
+        <w:rFonts w:ascii="Wingdings" w:hAnsi="Wingdings" w:hint="default"/>
+      </w:rPr>
+    </w:lvl>
+    <w:lvl w:ilvl="3" w:tplc="0C0A0001" w:tentative="1">
+      <w:start w:val="1"/>
+      <w:numFmt w:val="bullet"/>
+      <w:lvlText w:val=""/>
+      <w:lvlJc w:val="left"/>
+      <w:pPr>
+        <w:ind w:left="2880" w:hanging="360"/>
+      </w:pPr>
+      <w:rPr>
+        <w:rFonts w:ascii="Symbol" w:hAnsi="Symbol" w:hint="default"/>
+      </w:rPr>
+    </w:lvl>
+    <w:lvl w:ilvl="4" w:tplc="0C0A0003" w:tentative="1">
+      <w:start w:val="1"/>
+      <w:numFmt w:val="bullet"/>
+      <w:lvlText w:val="o"/>
+      <w:lvlJc w:val="left"/>
+      <w:pPr>
+        <w:ind w:left="3600" w:hanging="360"/>
+      </w:pPr>
+      <w:rPr>
+        <w:rFonts w:ascii="Courier New" w:hAnsi="Courier New" w:cs="Courier New" w:hint="default"/>
+      </w:rPr>
+    </w:lvl>
+    <w:lvl w:ilvl="5" w:tplc="0C0A0005" w:tentative="1">
+      <w:start w:val="1"/>
+      <w:numFmt w:val="bullet"/>
+      <w:lvlText w:val=""/>
+      <w:lvlJc w:val="left"/>
+      <w:pPr>
+        <w:ind w:left="4320" w:hanging="360"/>
+      </w:pPr>
+      <w:rPr>
+        <w:rFonts w:ascii="Wingdings" w:hAnsi="Wingdings" w:hint="default"/>
+      </w:rPr>
+    </w:lvl>
+    <w:lvl w:ilvl="6" w:tplc="0C0A0001" w:tentative="1">
+      <w:start w:val="1"/>
+      <w:numFmt w:val="bullet"/>
+      <w:lvlText w:val=""/>
+      <w:lvlJc w:val="left"/>
+      <w:pPr>
+        <w:ind w:left="5040" w:hanging="360"/>
+      </w:pPr>
+      <w:rPr>
+        <w:rFonts w:ascii="Symbol" w:hAnsi="Symbol" w:hint="default"/>
+      </w:rPr>
+    </w:lvl>
+    <w:lvl w:ilvl="7" w:tplc="0C0A0003" w:tentative="1">
+      <w:start w:val="1"/>
+      <w:numFmt w:val="bullet"/>
+      <w:lvlText w:val="o"/>
+      <w:lvlJc w:val="left"/>
+      <w:pPr>
+        <w:ind w:left="5760" w:hanging="360"/>
+      </w:pPr>
+      <w:rPr>
+        <w:rFonts w:ascii="Courier New" w:hAnsi="Courier New" w:cs="Courier New" w:hint="default"/>
+      </w:rPr>
+    </w:lvl>
+    <w:lvl w:ilvl="8" w:tplc="0C0A0005" w:tentative="1">
+      <w:start w:val="1"/>
+      <w:numFmt w:val="bullet"/>
+      <w:lvlText w:val=""/>
+      <w:lvlJc w:val="left"/>
+      <w:pPr>
+        <w:ind w:left="6480" w:hanging="360"/>
+      </w:pPr>
+      <w:rPr>
+        <w:rFonts w:ascii="Wingdings" w:hAnsi="Wingdings" w:hint="default"/>
+      </w:rPr>
+    </w:lvl>
+  </w:abstractNum>
+  <w:abstractNum w:abstractNumId="42">
     <w:nsid w:val="6EDC37C1"/>
     <w:multiLevelType w:val="multilevel"/>
     <w:tmpl w:val="542EBF32"/>
@@ -10517,7 +11644,7 @@
       </w:rPr>
     </w:lvl>
   </w:abstractNum>
-  <w:abstractNum w:abstractNumId="40">
+  <w:abstractNum w:abstractNumId="43">
     <w:nsid w:val="6F9D2497"/>
     <w:multiLevelType w:val="hybridMultilevel"/>
     <w:tmpl w:val="FF82D178"/>
@@ -10630,7 +11757,7 @@
       </w:rPr>
     </w:lvl>
   </w:abstractNum>
-  <w:abstractNum w:abstractNumId="41">
+  <w:abstractNum w:abstractNumId="44">
     <w:nsid w:val="74082A5B"/>
     <w:multiLevelType w:val="multilevel"/>
     <w:tmpl w:val="3E9EA608"/>
@@ -10779,7 +11906,7 @@
       </w:rPr>
     </w:lvl>
   </w:abstractNum>
-  <w:abstractNum w:abstractNumId="42">
+  <w:abstractNum w:abstractNumId="45">
     <w:nsid w:val="76451123"/>
     <w:multiLevelType w:val="multilevel"/>
     <w:tmpl w:val="502C37FE"/>
@@ -10928,7 +12055,7 @@
       </w:rPr>
     </w:lvl>
   </w:abstractNum>
-  <w:abstractNum w:abstractNumId="43">
+  <w:abstractNum w:abstractNumId="46">
     <w:nsid w:val="797A12F2"/>
     <w:multiLevelType w:val="multilevel"/>
     <w:tmpl w:val="19B6A074"/>
@@ -11077,7 +12204,7 @@
       </w:rPr>
     </w:lvl>
   </w:abstractNum>
-  <w:abstractNum w:abstractNumId="44">
+  <w:abstractNum w:abstractNumId="47">
     <w:nsid w:val="7B425B8B"/>
     <w:multiLevelType w:val="multilevel"/>
     <w:tmpl w:val="4F6C6BE0"/>
@@ -11233,7 +12360,7 @@
     <w:abstractNumId w:val="1"/>
   </w:num>
   <w:num w:numId="3">
-    <w:abstractNumId w:val="32"/>
+    <w:abstractNumId w:val="33"/>
   </w:num>
   <w:num w:numId="4">
     <w:abstractNumId w:val="16"/>
@@ -11251,13 +12378,13 @@
     <w:abstractNumId w:val="15"/>
   </w:num>
   <w:num w:numId="9">
-    <w:abstractNumId w:val="36"/>
+    <w:abstractNumId w:val="38"/>
   </w:num>
   <w:num w:numId="10">
     <w:abstractNumId w:val="3"/>
   </w:num>
   <w:num w:numId="11">
-    <w:abstractNumId w:val="41"/>
+    <w:abstractNumId w:val="44"/>
   </w:num>
   <w:num w:numId="12">
     <w:abstractNumId w:val="20"/>
@@ -11269,19 +12396,19 @@
     <w:abstractNumId w:val="17"/>
   </w:num>
   <w:num w:numId="15">
-    <w:abstractNumId w:val="42"/>
+    <w:abstractNumId w:val="45"/>
   </w:num>
   <w:num w:numId="16">
     <w:abstractNumId w:val="0"/>
   </w:num>
   <w:num w:numId="17">
-    <w:abstractNumId w:val="35"/>
+    <w:abstractNumId w:val="37"/>
   </w:num>
   <w:num w:numId="18">
-    <w:abstractNumId w:val="28"/>
+    <w:abstractNumId w:val="29"/>
   </w:num>
   <w:num w:numId="19">
-    <w:abstractNumId w:val="39"/>
+    <w:abstractNumId w:val="42"/>
   </w:num>
   <w:num w:numId="20">
     <w:abstractNumId w:val="14"/>
@@ -11302,22 +12429,22 @@
     <w:abstractNumId w:val="19"/>
   </w:num>
   <w:num w:numId="26">
-    <w:abstractNumId w:val="34"/>
+    <w:abstractNumId w:val="36"/>
   </w:num>
   <w:num w:numId="27">
-    <w:abstractNumId w:val="44"/>
+    <w:abstractNumId w:val="47"/>
   </w:num>
   <w:num w:numId="28">
+    <w:abstractNumId w:val="43"/>
+  </w:num>
+  <w:num w:numId="29">
+    <w:abstractNumId w:val="31"/>
+  </w:num>
+  <w:num w:numId="30">
     <w:abstractNumId w:val="40"/>
   </w:num>
-  <w:num w:numId="29">
-    <w:abstractNumId w:val="30"/>
-  </w:num>
-  <w:num w:numId="30">
-    <w:abstractNumId w:val="38"/>
-  </w:num>
   <w:num w:numId="31">
-    <w:abstractNumId w:val="31"/>
+    <w:abstractNumId w:val="32"/>
   </w:num>
   <w:num w:numId="32">
     <w:abstractNumId w:val="18"/>
@@ -11326,10 +12453,10 @@
     <w:abstractNumId w:val="12"/>
   </w:num>
   <w:num w:numId="34">
-    <w:abstractNumId w:val="33"/>
+    <w:abstractNumId w:val="35"/>
   </w:num>
   <w:num w:numId="35">
-    <w:abstractNumId w:val="37"/>
+    <w:abstractNumId w:val="39"/>
   </w:num>
   <w:num w:numId="36">
     <w:abstractNumId w:val="9"/>
@@ -11338,7 +12465,7 @@
     <w:abstractNumId w:val="23"/>
   </w:num>
   <w:num w:numId="38">
-    <w:abstractNumId w:val="29"/>
+    <w:abstractNumId w:val="30"/>
   </w:num>
   <w:num w:numId="39">
     <w:abstractNumId w:val="25"/>
@@ -11356,10 +12483,19 @@
     <w:abstractNumId w:val="10"/>
   </w:num>
   <w:num w:numId="44">
-    <w:abstractNumId w:val="43"/>
+    <w:abstractNumId w:val="46"/>
   </w:num>
   <w:num w:numId="45">
     <w:abstractNumId w:val="13"/>
+  </w:num>
+  <w:num w:numId="46">
+    <w:abstractNumId w:val="28"/>
+  </w:num>
+  <w:num w:numId="47">
+    <w:abstractNumId w:val="41"/>
+  </w:num>
+  <w:num w:numId="48">
+    <w:abstractNumId w:val="34"/>
   </w:num>
 </w:numbering>
 </file>

</xml_diff>